<commit_message>
proposal-docs,pdf & use case diagram
</commit_message>
<xml_diff>
--- a/docs/MajorProject.docx
+++ b/docs/MajorProject.docx
@@ -6,13 +6,557 @@
       <w:pPr>
         <w:pStyle w:val="Heading1"/>
         <w:spacing w:before="0" w:line="360" w:lineRule="auto"/>
+        <w:ind w:right="86"/>
+        <w:rPr>
+          <w:color w:val="000000"/>
+        </w:rPr>
+      </w:pPr>
+      <w:bookmarkStart w:id="0" w:name="_Toc136008213"/>
+      <w:bookmarkStart w:id="1" w:name="_Toc147404681"/>
+      <w:bookmarkStart w:id="2" w:name="_Toc170916139"/>
+      <w:r>
+        <w:rPr>
+          <w:color w:val="000000"/>
+        </w:rPr>
+        <w:t>APPROVAL CERTIFICATE</w:t>
+      </w:r>
+      <w:bookmarkEnd w:id="0"/>
+      <w:bookmarkEnd w:id="1"/>
+      <w:bookmarkEnd w:id="2"/>
+    </w:p>
+    <w:p>
+      <w:pPr>
+        <w:pStyle w:val="Heading1"/>
+        <w:spacing w:before="0" w:line="360" w:lineRule="auto"/>
+        <w:ind w:right="86"/>
+        <w:rPr>
+          <w:b w:val="0"/>
+          <w:color w:val="000000"/>
+          <w:sz w:val="24"/>
+          <w:szCs w:val="24"/>
+        </w:rPr>
+      </w:pPr>
+    </w:p>
+    <w:p>
+      <w:pPr>
+        <w:pStyle w:val="NormalWeb"/>
+        <w:spacing w:before="0" w:beforeAutospacing="0" w:after="279" w:afterAutospacing="0" w:line="360" w:lineRule="auto"/>
+        <w:ind w:left="-5"/>
+        <w:jc w:val="both"/>
+      </w:pPr>
+      <w:r>
+        <w:rPr>
+          <w:color w:val="000000"/>
+        </w:rPr>
+        <w:t>This project entitled "</w:t>
+      </w:r>
+      <w:r>
+        <w:rPr>
+          <w:b/>
+        </w:rPr>
+        <w:t>A</w:t>
+      </w:r>
+      <w:r>
+        <w:rPr>
+          <w:b/>
+        </w:rPr>
+        <w:t>UTOMATIC</w:t>
+      </w:r>
+      <w:r>
+        <w:rPr>
+          <w:b/>
+        </w:rPr>
+        <w:t xml:space="preserve"> </w:t>
+      </w:r>
+      <w:r>
+        <w:rPr>
+          <w:b/>
+        </w:rPr>
+        <w:t>LICENSE</w:t>
+      </w:r>
+      <w:r>
+        <w:rPr>
+          <w:b/>
+        </w:rPr>
+        <w:t xml:space="preserve"> N</w:t>
+      </w:r>
+      <w:r>
+        <w:rPr>
+          <w:b/>
+        </w:rPr>
+        <w:t>UMBER</w:t>
+      </w:r>
+      <w:r>
+        <w:rPr>
+          <w:b/>
+        </w:rPr>
+        <w:t xml:space="preserve"> P</w:t>
+      </w:r>
+      <w:r>
+        <w:rPr>
+          <w:b/>
+        </w:rPr>
+        <w:t>LATE</w:t>
+      </w:r>
+      <w:r>
+        <w:rPr>
+          <w:b/>
+        </w:rPr>
+        <w:t xml:space="preserve"> R</w:t>
+      </w:r>
+      <w:r>
+        <w:rPr>
+          <w:b/>
+        </w:rPr>
+        <w:t>ECOGNITION</w:t>
+      </w:r>
+      <w:r>
+        <w:rPr>
+          <w:color w:val="000000"/>
+        </w:rPr>
+        <w:t>" prepared and submitted by "</w:t>
+      </w:r>
+      <w:proofErr w:type="spellStart"/>
+      <w:r>
+        <w:rPr>
+          <w:b/>
+          <w:bCs/>
+          <w:color w:val="000000"/>
+        </w:rPr>
+        <w:t>Ajit</w:t>
+      </w:r>
+      <w:proofErr w:type="spellEnd"/>
+      <w:r>
+        <w:rPr>
+          <w:b/>
+          <w:bCs/>
+          <w:color w:val="000000"/>
+        </w:rPr>
+        <w:t xml:space="preserve"> </w:t>
+      </w:r>
+      <w:proofErr w:type="spellStart"/>
+      <w:r>
+        <w:rPr>
+          <w:b/>
+          <w:bCs/>
+          <w:color w:val="000000"/>
+        </w:rPr>
+        <w:t>Baniya</w:t>
+      </w:r>
+      <w:proofErr w:type="spellEnd"/>
+      <w:r>
+        <w:rPr>
+          <w:b/>
+          <w:bCs/>
+          <w:color w:val="000000"/>
+        </w:rPr>
+        <w:t xml:space="preserve">, </w:t>
+      </w:r>
+      <w:proofErr w:type="spellStart"/>
+      <w:r>
+        <w:rPr>
+          <w:b/>
+          <w:bCs/>
+          <w:color w:val="000000"/>
+        </w:rPr>
+        <w:t>Bibek</w:t>
+      </w:r>
+      <w:proofErr w:type="spellEnd"/>
+      <w:r>
+        <w:rPr>
+          <w:b/>
+          <w:bCs/>
+          <w:color w:val="000000"/>
+        </w:rPr>
+        <w:t xml:space="preserve"> </w:t>
+      </w:r>
+      <w:proofErr w:type="spellStart"/>
+      <w:r>
+        <w:rPr>
+          <w:b/>
+          <w:bCs/>
+          <w:color w:val="000000"/>
+        </w:rPr>
+        <w:t>Bhattarai</w:t>
+      </w:r>
+      <w:proofErr w:type="spellEnd"/>
+      <w:r>
+        <w:rPr>
+          <w:b/>
+          <w:bCs/>
+          <w:color w:val="000000"/>
+        </w:rPr>
+        <w:t xml:space="preserve">, </w:t>
+      </w:r>
+      <w:proofErr w:type="spellStart"/>
+      <w:r>
+        <w:rPr>
+          <w:b/>
+          <w:bCs/>
+          <w:color w:val="000000"/>
+        </w:rPr>
+        <w:t>Dipesh</w:t>
+      </w:r>
+      <w:proofErr w:type="spellEnd"/>
+      <w:r>
+        <w:rPr>
+          <w:b/>
+          <w:bCs/>
+          <w:color w:val="000000"/>
+        </w:rPr>
+        <w:t xml:space="preserve"> </w:t>
+      </w:r>
+      <w:proofErr w:type="spellStart"/>
+      <w:r>
+        <w:rPr>
+          <w:b/>
+          <w:bCs/>
+          <w:color w:val="000000"/>
+        </w:rPr>
+        <w:t>Gautam</w:t>
+      </w:r>
+      <w:proofErr w:type="spellEnd"/>
+      <w:r>
+        <w:rPr>
+          <w:color w:val="000000"/>
+        </w:rPr>
+        <w:t>" under the supervision of "</w:t>
+      </w:r>
+      <w:proofErr w:type="spellStart"/>
+      <w:r>
+        <w:rPr>
+          <w:b/>
+          <w:bCs/>
+          <w:color w:val="000000"/>
+        </w:rPr>
+        <w:t>Er</w:t>
+      </w:r>
+      <w:proofErr w:type="spellEnd"/>
+      <w:r>
+        <w:rPr>
+          <w:b/>
+          <w:bCs/>
+          <w:color w:val="000000"/>
+        </w:rPr>
+        <w:t xml:space="preserve">. Krishna </w:t>
+      </w:r>
+      <w:proofErr w:type="spellStart"/>
+      <w:r>
+        <w:rPr>
+          <w:b/>
+          <w:bCs/>
+          <w:color w:val="000000"/>
+        </w:rPr>
+        <w:t>Khadka</w:t>
+      </w:r>
+      <w:proofErr w:type="spellEnd"/>
+      <w:r>
+        <w:rPr>
+          <w:color w:val="000000"/>
+        </w:rPr>
+        <w:t>" in partial fulfillment of the requirements for the Degree of Bachelor of Engineering in Software Engineering has been examined and is recommended for approval and acceptance. </w:t>
+      </w:r>
+    </w:p>
+    <w:p>
+      <w:pPr>
+        <w:spacing w:after="240" w:line="360" w:lineRule="auto"/>
+        <w:jc w:val="both"/>
+      </w:pPr>
+    </w:p>
+    <w:p>
+      <w:pPr>
+        <w:pStyle w:val="NormalWeb"/>
+        <w:spacing w:before="0" w:beforeAutospacing="0" w:after="435" w:afterAutospacing="0" w:line="360" w:lineRule="auto"/>
+        <w:ind w:left="-5"/>
+        <w:jc w:val="both"/>
+      </w:pPr>
+      <w:r>
+        <w:rPr>
+          <w:b/>
+          <w:bCs/>
+          <w:color w:val="000000"/>
+        </w:rPr>
+        <w:t xml:space="preserve">Date of Evaluation: </w:t>
+      </w:r>
+      <w:r>
+        <w:rPr>
+          <w:bCs/>
+          <w:color w:val="000000"/>
+        </w:rPr>
+        <w:t>Dec</w:t>
+      </w:r>
+      <w:r>
+        <w:rPr>
+          <w:bCs/>
+          <w:color w:val="000000"/>
+        </w:rPr>
+        <w:t xml:space="preserve"> 10</w:t>
+      </w:r>
+      <w:r>
+        <w:rPr>
+          <w:color w:val="000000"/>
+        </w:rPr>
+        <w:t>, 2023 </w:t>
+      </w:r>
+    </w:p>
+    <w:p>
+      <w:pPr>
+        <w:pStyle w:val="NormalWeb"/>
+        <w:spacing w:before="0" w:beforeAutospacing="0" w:after="190" w:afterAutospacing="0" w:line="360" w:lineRule="auto"/>
+        <w:jc w:val="both"/>
+      </w:pPr>
+      <w:r>
+        <w:rPr>
+          <w:b/>
+          <w:bCs/>
+          <w:color w:val="000000"/>
+        </w:rPr>
+        <w:t> </w:t>
+      </w:r>
+    </w:p>
+    <w:p>
+      <w:pPr>
+        <w:pStyle w:val="NormalWeb"/>
+        <w:spacing w:before="0" w:beforeAutospacing="0" w:after="189" w:afterAutospacing="0" w:line="360" w:lineRule="auto"/>
+        <w:ind w:left="-5"/>
+        <w:jc w:val="both"/>
+      </w:pPr>
+      <w:r>
+        <w:rPr>
+          <w:b/>
+          <w:bCs/>
+          <w:color w:val="000000"/>
+        </w:rPr>
+        <w:t>…………………………………… </w:t>
+      </w:r>
+    </w:p>
+    <w:p>
+      <w:pPr>
+        <w:pStyle w:val="NormalWeb"/>
+        <w:spacing w:before="0" w:beforeAutospacing="0" w:after="129" w:afterAutospacing="0" w:line="360" w:lineRule="auto"/>
+        <w:ind w:left="-5"/>
+        <w:jc w:val="both"/>
+      </w:pPr>
+      <w:proofErr w:type="spellStart"/>
+      <w:r>
+        <w:rPr>
+          <w:b/>
+          <w:bCs/>
+          <w:color w:val="000000"/>
+        </w:rPr>
+        <w:t>Er</w:t>
+      </w:r>
+      <w:proofErr w:type="spellEnd"/>
+      <w:r>
+        <w:rPr>
+          <w:b/>
+          <w:bCs/>
+          <w:color w:val="000000"/>
+        </w:rPr>
+        <w:t xml:space="preserve">. Krishna </w:t>
+      </w:r>
+      <w:proofErr w:type="spellStart"/>
+      <w:r>
+        <w:rPr>
+          <w:b/>
+          <w:bCs/>
+          <w:color w:val="000000"/>
+        </w:rPr>
+        <w:t>Khadka</w:t>
+      </w:r>
+      <w:proofErr w:type="spellEnd"/>
+    </w:p>
+    <w:p>
+      <w:pPr>
+        <w:pStyle w:val="NormalWeb"/>
+        <w:spacing w:before="0" w:beforeAutospacing="0" w:after="120" w:afterAutospacing="0" w:line="360" w:lineRule="auto"/>
+        <w:ind w:left="-5"/>
+        <w:jc w:val="both"/>
+      </w:pPr>
+      <w:r>
+        <w:rPr>
+          <w:color w:val="000000"/>
+        </w:rPr>
+        <w:t>(Project Supervisor)  </w:t>
+      </w:r>
+    </w:p>
+    <w:p>
+      <w:pPr>
+        <w:pStyle w:val="NormalWeb"/>
+        <w:spacing w:before="0" w:beforeAutospacing="0" w:after="474" w:afterAutospacing="0" w:line="360" w:lineRule="auto"/>
+        <w:jc w:val="both"/>
+      </w:pPr>
+      <w:r>
+        <w:rPr>
+          <w:b/>
+          <w:bCs/>
+          <w:color w:val="000000"/>
+        </w:rPr>
+        <w:t> </w:t>
+      </w:r>
+    </w:p>
+    <w:p>
+      <w:pPr>
+        <w:pStyle w:val="NormalWeb"/>
+        <w:spacing w:before="0" w:beforeAutospacing="0" w:after="129" w:afterAutospacing="0" w:line="360" w:lineRule="auto"/>
+        <w:ind w:left="-5"/>
+        <w:jc w:val="both"/>
+      </w:pPr>
+      <w:r>
+        <w:rPr>
+          <w:b/>
+          <w:bCs/>
+          <w:color w:val="000000"/>
+        </w:rPr>
+        <w:t>………………………………… </w:t>
+      </w:r>
+    </w:p>
+    <w:p>
+      <w:pPr>
+        <w:pStyle w:val="NormalWeb"/>
+        <w:spacing w:before="0" w:beforeAutospacing="0" w:after="129" w:afterAutospacing="0" w:line="360" w:lineRule="auto"/>
+        <w:ind w:left="-5"/>
+        <w:jc w:val="both"/>
+      </w:pPr>
+      <w:proofErr w:type="spellStart"/>
+      <w:r>
+        <w:rPr>
+          <w:b/>
+          <w:bCs/>
+          <w:color w:val="000000"/>
+        </w:rPr>
+        <w:t>Er</w:t>
+      </w:r>
+      <w:proofErr w:type="spellEnd"/>
+      <w:r>
+        <w:rPr>
+          <w:b/>
+          <w:bCs/>
+          <w:color w:val="000000"/>
+        </w:rPr>
+        <w:t xml:space="preserve">. </w:t>
+      </w:r>
+      <w:proofErr w:type="spellStart"/>
+      <w:r>
+        <w:rPr>
+          <w:b/>
+          <w:bCs/>
+          <w:color w:val="000000"/>
+        </w:rPr>
+        <w:t>Rajendra</w:t>
+      </w:r>
+      <w:proofErr w:type="spellEnd"/>
+      <w:r>
+        <w:rPr>
+          <w:b/>
+          <w:bCs/>
+          <w:color w:val="000000"/>
+        </w:rPr>
+        <w:t xml:space="preserve"> Bahadur </w:t>
+      </w:r>
+      <w:proofErr w:type="spellStart"/>
+      <w:r>
+        <w:rPr>
+          <w:b/>
+          <w:bCs/>
+          <w:color w:val="000000"/>
+        </w:rPr>
+        <w:t>Thapa</w:t>
+      </w:r>
+      <w:proofErr w:type="spellEnd"/>
+      <w:r>
+        <w:rPr>
+          <w:b/>
+          <w:bCs/>
+          <w:color w:val="000000"/>
+        </w:rPr>
+        <w:t> </w:t>
+      </w:r>
+    </w:p>
+    <w:p>
+      <w:pPr>
+        <w:pStyle w:val="NormalWeb"/>
+        <w:spacing w:before="0" w:beforeAutospacing="0" w:after="120" w:afterAutospacing="0" w:line="360" w:lineRule="auto"/>
+        <w:ind w:left="-5"/>
+        <w:jc w:val="both"/>
+      </w:pPr>
+      <w:r>
+        <w:rPr>
+          <w:color w:val="000000"/>
+        </w:rPr>
+        <w:t>(Acting Coordinator)  </w:t>
+      </w:r>
+    </w:p>
+    <w:p>
+      <w:pPr>
+        <w:pStyle w:val="NormalWeb"/>
+        <w:spacing w:before="0" w:beforeAutospacing="0" w:after="129" w:afterAutospacing="0" w:line="360" w:lineRule="auto"/>
+        <w:ind w:left="-5"/>
+        <w:jc w:val="both"/>
+      </w:pPr>
+      <w:r>
+        <w:rPr>
+          <w:b/>
+          <w:bCs/>
+          <w:color w:val="000000"/>
+        </w:rPr>
+        <w:t>Research Management Committee</w:t>
+      </w:r>
+    </w:p>
+    <w:p>
+      <w:pPr>
+        <w:pStyle w:val="NormalWeb"/>
+        <w:spacing w:before="0" w:beforeAutospacing="0" w:after="414" w:afterAutospacing="0" w:line="360" w:lineRule="auto"/>
+        <w:ind w:left="-5"/>
+        <w:jc w:val="both"/>
+        <w:rPr>
+          <w:color w:val="000000"/>
+        </w:rPr>
+      </w:pPr>
+      <w:proofErr w:type="spellStart"/>
+      <w:r>
+        <w:rPr>
+          <w:b/>
+          <w:bCs/>
+          <w:color w:val="000000"/>
+        </w:rPr>
+        <w:t>Gandaki</w:t>
+      </w:r>
+      <w:proofErr w:type="spellEnd"/>
+      <w:r>
+        <w:rPr>
+          <w:b/>
+          <w:bCs/>
+          <w:color w:val="000000"/>
+        </w:rPr>
+        <w:t xml:space="preserve"> College of Engineering and Science</w:t>
+      </w:r>
+    </w:p>
+    <w:p>
+      <w:pPr>
+        <w:rPr>
+          <w:b/>
+          <w:bCs/>
+          <w:sz w:val="32"/>
+          <w:szCs w:val="32"/>
+        </w:rPr>
+      </w:pPr>
+      <w:r>
+        <w:br w:type="page"/>
+      </w:r>
+    </w:p>
+    <w:p>
+      <w:pPr>
+        <w:pStyle w:val="Heading1"/>
+        <w:spacing w:before="0" w:line="360" w:lineRule="auto"/>
         <w:ind w:left="2575" w:right="2931"/>
       </w:pPr>
-      <w:bookmarkStart w:id="0" w:name="_Toc169862874"/>
-      <w:r>
+      <w:bookmarkStart w:id="3" w:name="_Toc170916140"/>
+      <w:r>
+        <w:lastRenderedPageBreak/>
         <w:t>ABSTRACT</w:t>
       </w:r>
-      <w:bookmarkEnd w:id="0"/>
+      <w:bookmarkEnd w:id="3"/>
     </w:p>
     <w:p>
       <w:pPr>
@@ -76,6 +620,7 @@
     </w:p>
     <w:p>
       <w:pPr>
+        <w:spacing w:line="360" w:lineRule="auto"/>
         <w:rPr>
           <w:sz w:val="24"/>
           <w:szCs w:val="24"/>
@@ -87,23 +632,31 @@
     </w:p>
     <w:p>
       <w:pPr>
-        <w:spacing w:before="90" w:line="360" w:lineRule="auto"/>
-        <w:ind w:left="2578" w:right="2928"/>
+        <w:pStyle w:val="BodyText"/>
+        <w:spacing w:line="360" w:lineRule="auto"/>
         <w:jc w:val="center"/>
         <w:rPr>
           <w:b/>
           <w:sz w:val="32"/>
-          <w:szCs w:val="24"/>
+          <w:szCs w:val="32"/>
         </w:rPr>
       </w:pPr>
       <w:r>
         <w:rPr>
           <w:b/>
           <w:sz w:val="32"/>
-          <w:szCs w:val="24"/>
+          <w:szCs w:val="32"/>
         </w:rPr>
         <w:lastRenderedPageBreak/>
-        <w:t>TABLE OF CONTENT</w:t>
+        <w:t xml:space="preserve">TABLE OF </w:t>
+      </w:r>
+      <w:r>
+        <w:rPr>
+          <w:b/>
+          <w:sz w:val="32"/>
+          <w:szCs w:val="32"/>
+        </w:rPr>
+        <w:t>CONTENT</w:t>
       </w:r>
     </w:p>
     <w:sdt>
@@ -129,6 +682,8 @@
             <w:tabs>
               <w:tab w:val="right" w:leader="dot" w:pos="8300"/>
             </w:tabs>
+            <w:spacing w:line="360" w:lineRule="auto"/>
+            <w:jc w:val="both"/>
             <w:rPr>
               <w:rFonts w:ascii="Times New Roman" w:eastAsiaTheme="minorEastAsia" w:hAnsi="Times New Roman" w:cs="Times New Roman"/>
               <w:b w:val="0"/>
@@ -165,7 +720,7 @@
             </w:rPr>
             <w:fldChar w:fldCharType="separate"/>
           </w:r>
-          <w:hyperlink w:anchor="_Toc169862874" w:history="1">
+          <w:hyperlink w:anchor="_Toc170916139" w:history="1">
             <w:r>
               <w:rPr>
                 <w:rStyle w:val="Hyperlink"/>
@@ -175,7 +730,7 @@
                 <w:sz w:val="24"/>
                 <w:szCs w:val="24"/>
               </w:rPr>
-              <w:t>ABSTRACT</w:t>
+              <w:t>APPROVAL CERTIFICATE</w:t>
             </w:r>
             <w:r>
               <w:rPr>
@@ -208,7 +763,7 @@
                 <w:sz w:val="24"/>
                 <w:szCs w:val="24"/>
               </w:rPr>
-              <w:instrText xml:space="preserve"> PAGEREF _Toc169862874 \h </w:instrText>
+              <w:instrText xml:space="preserve"> PAGEREF _Toc170916139 \h </w:instrText>
             </w:r>
             <w:r>
               <w:rPr>
@@ -261,6 +816,8 @@
             <w:tabs>
               <w:tab w:val="right" w:leader="dot" w:pos="8300"/>
             </w:tabs>
+            <w:spacing w:line="360" w:lineRule="auto"/>
+            <w:jc w:val="both"/>
             <w:rPr>
               <w:rFonts w:ascii="Times New Roman" w:eastAsiaTheme="minorEastAsia" w:hAnsi="Times New Roman" w:cs="Times New Roman"/>
               <w:b w:val="0"/>
@@ -270,7 +827,7 @@
               <w:szCs w:val="24"/>
             </w:rPr>
           </w:pPr>
-          <w:hyperlink w:anchor="_Toc169862875" w:history="1">
+          <w:hyperlink w:anchor="_Toc170916140" w:history="1">
             <w:r>
               <w:rPr>
                 <w:rStyle w:val="Hyperlink"/>
@@ -280,7 +837,7 @@
                 <w:sz w:val="24"/>
                 <w:szCs w:val="24"/>
               </w:rPr>
-              <w:t>CHAPTER 1</w:t>
+              <w:t>ABSTRACT</w:t>
             </w:r>
             <w:r>
               <w:rPr>
@@ -313,7 +870,7 @@
                 <w:sz w:val="24"/>
                 <w:szCs w:val="24"/>
               </w:rPr>
-              <w:instrText xml:space="preserve"> PAGEREF _Toc169862875 \h </w:instrText>
+              <w:instrText xml:space="preserve"> PAGEREF _Toc170916140 \h </w:instrText>
             </w:r>
             <w:r>
               <w:rPr>
@@ -345,7 +902,7 @@
                 <w:sz w:val="24"/>
                 <w:szCs w:val="24"/>
               </w:rPr>
-              <w:t>5</w:t>
+              <w:t>ii</w:t>
             </w:r>
             <w:r>
               <w:rPr>
@@ -366,6 +923,8 @@
             <w:tabs>
               <w:tab w:val="right" w:leader="dot" w:pos="8300"/>
             </w:tabs>
+            <w:spacing w:line="360" w:lineRule="auto"/>
+            <w:jc w:val="both"/>
             <w:rPr>
               <w:rFonts w:ascii="Times New Roman" w:eastAsiaTheme="minorEastAsia" w:hAnsi="Times New Roman" w:cs="Times New Roman"/>
               <w:b w:val="0"/>
@@ -375,7 +934,7 @@
               <w:szCs w:val="24"/>
             </w:rPr>
           </w:pPr>
-          <w:hyperlink w:anchor="_Toc169862876" w:history="1">
+          <w:hyperlink w:anchor="_Toc170916141" w:history="1">
             <w:r>
               <w:rPr>
                 <w:rStyle w:val="Hyperlink"/>
@@ -385,6 +944,113 @@
                 <w:sz w:val="24"/>
                 <w:szCs w:val="24"/>
               </w:rPr>
+              <w:t>CHAPTER 1</w:t>
+            </w:r>
+            <w:r>
+              <w:rPr>
+                <w:rFonts w:ascii="Times New Roman" w:hAnsi="Times New Roman" w:cs="Times New Roman"/>
+                <w:b w:val="0"/>
+                <w:noProof/>
+                <w:webHidden/>
+                <w:sz w:val="24"/>
+                <w:szCs w:val="24"/>
+              </w:rPr>
+              <w:tab/>
+            </w:r>
+            <w:r>
+              <w:rPr>
+                <w:rFonts w:ascii="Times New Roman" w:hAnsi="Times New Roman" w:cs="Times New Roman"/>
+                <w:b w:val="0"/>
+                <w:noProof/>
+                <w:webHidden/>
+                <w:sz w:val="24"/>
+                <w:szCs w:val="24"/>
+              </w:rPr>
+              <w:fldChar w:fldCharType="begin"/>
+            </w:r>
+            <w:r>
+              <w:rPr>
+                <w:rFonts w:ascii="Times New Roman" w:hAnsi="Times New Roman" w:cs="Times New Roman"/>
+                <w:b w:val="0"/>
+                <w:noProof/>
+                <w:webHidden/>
+                <w:sz w:val="24"/>
+                <w:szCs w:val="24"/>
+              </w:rPr>
+              <w:instrText xml:space="preserve"> PAGEREF _Toc170916141 \h </w:instrText>
+            </w:r>
+            <w:r>
+              <w:rPr>
+                <w:rFonts w:ascii="Times New Roman" w:hAnsi="Times New Roman" w:cs="Times New Roman"/>
+                <w:b w:val="0"/>
+                <w:noProof/>
+                <w:webHidden/>
+                <w:sz w:val="24"/>
+                <w:szCs w:val="24"/>
+              </w:rPr>
+            </w:r>
+            <w:r>
+              <w:rPr>
+                <w:rFonts w:ascii="Times New Roman" w:hAnsi="Times New Roman" w:cs="Times New Roman"/>
+                <w:b w:val="0"/>
+                <w:noProof/>
+                <w:webHidden/>
+                <w:sz w:val="24"/>
+                <w:szCs w:val="24"/>
+              </w:rPr>
+              <w:fldChar w:fldCharType="separate"/>
+            </w:r>
+            <w:r>
+              <w:rPr>
+                <w:rFonts w:ascii="Times New Roman" w:hAnsi="Times New Roman" w:cs="Times New Roman"/>
+                <w:b w:val="0"/>
+                <w:noProof/>
+                <w:webHidden/>
+                <w:sz w:val="24"/>
+                <w:szCs w:val="24"/>
+              </w:rPr>
+              <w:t>1</w:t>
+            </w:r>
+            <w:r>
+              <w:rPr>
+                <w:rFonts w:ascii="Times New Roman" w:hAnsi="Times New Roman" w:cs="Times New Roman"/>
+                <w:b w:val="0"/>
+                <w:noProof/>
+                <w:webHidden/>
+                <w:sz w:val="24"/>
+                <w:szCs w:val="24"/>
+              </w:rPr>
+              <w:fldChar w:fldCharType="end"/>
+            </w:r>
+          </w:hyperlink>
+        </w:p>
+        <w:p>
+          <w:pPr>
+            <w:pStyle w:val="TOC1"/>
+            <w:tabs>
+              <w:tab w:val="right" w:leader="dot" w:pos="8300"/>
+            </w:tabs>
+            <w:spacing w:line="360" w:lineRule="auto"/>
+            <w:jc w:val="both"/>
+            <w:rPr>
+              <w:rFonts w:ascii="Times New Roman" w:eastAsiaTheme="minorEastAsia" w:hAnsi="Times New Roman" w:cs="Times New Roman"/>
+              <w:b w:val="0"/>
+              <w:bCs w:val="0"/>
+              <w:noProof/>
+              <w:sz w:val="24"/>
+              <w:szCs w:val="24"/>
+            </w:rPr>
+          </w:pPr>
+          <w:hyperlink w:anchor="_Toc170916142" w:history="1">
+            <w:r>
+              <w:rPr>
+                <w:rStyle w:val="Hyperlink"/>
+                <w:rFonts w:ascii="Times New Roman" w:hAnsi="Times New Roman" w:cs="Times New Roman"/>
+                <w:b w:val="0"/>
+                <w:noProof/>
+                <w:sz w:val="24"/>
+                <w:szCs w:val="24"/>
+              </w:rPr>
               <w:t>INTRODUCTION</w:t>
             </w:r>
             <w:r>
@@ -418,7 +1084,7 @@
                 <w:sz w:val="24"/>
                 <w:szCs w:val="24"/>
               </w:rPr>
-              <w:instrText xml:space="preserve"> PAGEREF _Toc169862876 \h </w:instrText>
+              <w:instrText xml:space="preserve"> PAGEREF _Toc170916142 \h </w:instrText>
             </w:r>
             <w:r>
               <w:rPr>
@@ -450,7 +1116,7 @@
                 <w:sz w:val="24"/>
                 <w:szCs w:val="24"/>
               </w:rPr>
-              <w:t>5</w:t>
+              <w:t>1</w:t>
             </w:r>
             <w:r>
               <w:rPr>
@@ -472,6 +1138,8 @@
               <w:tab w:val="left" w:pos="1421"/>
               <w:tab w:val="right" w:leader="dot" w:pos="8300"/>
             </w:tabs>
+            <w:spacing w:line="360" w:lineRule="auto"/>
+            <w:jc w:val="both"/>
             <w:rPr>
               <w:rFonts w:eastAsiaTheme="minorEastAsia"/>
               <w:b w:val="0"/>
@@ -481,7 +1149,7 @@
               <w:szCs w:val="24"/>
             </w:rPr>
           </w:pPr>
-          <w:hyperlink w:anchor="_Toc169862877" w:history="1">
+          <w:hyperlink w:anchor="_Toc170916143" w:history="1">
             <w:r>
               <w:rPr>
                 <w:rStyle w:val="Hyperlink"/>
@@ -542,7 +1210,7 @@
                 <w:sz w:val="24"/>
                 <w:szCs w:val="24"/>
               </w:rPr>
-              <w:instrText xml:space="preserve"> PAGEREF _Toc169862877 \h </w:instrText>
+              <w:instrText xml:space="preserve"> PAGEREF _Toc170916143 \h </w:instrText>
             </w:r>
             <w:r>
               <w:rPr>
@@ -571,7 +1239,7 @@
                 <w:sz w:val="24"/>
                 <w:szCs w:val="24"/>
               </w:rPr>
-              <w:t>5</w:t>
+              <w:t>1</w:t>
             </w:r>
             <w:r>
               <w:rPr>
@@ -592,6 +1260,8 @@
               <w:tab w:val="left" w:pos="1421"/>
               <w:tab w:val="right" w:leader="dot" w:pos="8300"/>
             </w:tabs>
+            <w:spacing w:line="360" w:lineRule="auto"/>
+            <w:jc w:val="both"/>
             <w:rPr>
               <w:rFonts w:eastAsiaTheme="minorEastAsia"/>
               <w:b w:val="0"/>
@@ -601,7 +1271,7 @@
               <w:szCs w:val="24"/>
             </w:rPr>
           </w:pPr>
-          <w:hyperlink w:anchor="_Toc169862878" w:history="1">
+          <w:hyperlink w:anchor="_Toc170916144" w:history="1">
             <w:r>
               <w:rPr>
                 <w:rStyle w:val="Hyperlink"/>
@@ -683,7 +1353,7 @@
                 <w:sz w:val="24"/>
                 <w:szCs w:val="24"/>
               </w:rPr>
-              <w:instrText xml:space="preserve"> PAGEREF _Toc169862878 \h </w:instrText>
+              <w:instrText xml:space="preserve"> PAGEREF _Toc170916144 \h </w:instrText>
             </w:r>
             <w:r>
               <w:rPr>
@@ -712,7 +1382,7 @@
                 <w:sz w:val="24"/>
                 <w:szCs w:val="24"/>
               </w:rPr>
-              <w:t>6</w:t>
+              <w:t>2</w:t>
             </w:r>
             <w:r>
               <w:rPr>
@@ -733,6 +1403,8 @@
               <w:tab w:val="left" w:pos="1421"/>
               <w:tab w:val="right" w:leader="dot" w:pos="8300"/>
             </w:tabs>
+            <w:spacing w:line="360" w:lineRule="auto"/>
+            <w:jc w:val="both"/>
             <w:rPr>
               <w:rFonts w:eastAsiaTheme="minorEastAsia"/>
               <w:b w:val="0"/>
@@ -742,7 +1414,7 @@
               <w:szCs w:val="24"/>
             </w:rPr>
           </w:pPr>
-          <w:hyperlink w:anchor="_Toc169862879" w:history="1">
+          <w:hyperlink w:anchor="_Toc170916145" w:history="1">
             <w:r>
               <w:rPr>
                 <w:rStyle w:val="Hyperlink"/>
@@ -803,7 +1475,7 @@
                 <w:sz w:val="24"/>
                 <w:szCs w:val="24"/>
               </w:rPr>
-              <w:instrText xml:space="preserve"> PAGEREF _Toc169862879 \h </w:instrText>
+              <w:instrText xml:space="preserve"> PAGEREF _Toc170916145 \h </w:instrText>
             </w:r>
             <w:r>
               <w:rPr>
@@ -832,7 +1504,7 @@
                 <w:sz w:val="24"/>
                 <w:szCs w:val="24"/>
               </w:rPr>
-              <w:t>6</w:t>
+              <w:t>2</w:t>
             </w:r>
             <w:r>
               <w:rPr>
@@ -853,6 +1525,8 @@
               <w:tab w:val="left" w:pos="1421"/>
               <w:tab w:val="right" w:leader="dot" w:pos="8300"/>
             </w:tabs>
+            <w:spacing w:line="360" w:lineRule="auto"/>
+            <w:jc w:val="both"/>
             <w:rPr>
               <w:rFonts w:eastAsiaTheme="minorEastAsia"/>
               <w:b w:val="0"/>
@@ -862,7 +1536,7 @@
               <w:szCs w:val="24"/>
             </w:rPr>
           </w:pPr>
-          <w:hyperlink w:anchor="_Toc169862880" w:history="1">
+          <w:hyperlink w:anchor="_Toc170916146" w:history="1">
             <w:r>
               <w:rPr>
                 <w:rStyle w:val="Hyperlink"/>
@@ -923,7 +1597,7 @@
                 <w:sz w:val="24"/>
                 <w:szCs w:val="24"/>
               </w:rPr>
-              <w:instrText xml:space="preserve"> PAGEREF _Toc169862880 \h </w:instrText>
+              <w:instrText xml:space="preserve"> PAGEREF _Toc170916146 \h </w:instrText>
             </w:r>
             <w:r>
               <w:rPr>
@@ -952,7 +1626,7 @@
                 <w:sz w:val="24"/>
                 <w:szCs w:val="24"/>
               </w:rPr>
-              <w:t>6</w:t>
+              <w:t>2</w:t>
             </w:r>
             <w:r>
               <w:rPr>
@@ -972,6 +1646,8 @@
             <w:tabs>
               <w:tab w:val="right" w:leader="dot" w:pos="8300"/>
             </w:tabs>
+            <w:spacing w:line="360" w:lineRule="auto"/>
+            <w:jc w:val="both"/>
             <w:rPr>
               <w:rFonts w:ascii="Times New Roman" w:eastAsiaTheme="minorEastAsia" w:hAnsi="Times New Roman" w:cs="Times New Roman"/>
               <w:b w:val="0"/>
@@ -981,7 +1657,7 @@
               <w:szCs w:val="24"/>
             </w:rPr>
           </w:pPr>
-          <w:hyperlink w:anchor="_Toc169862881" w:history="1">
+          <w:hyperlink w:anchor="_Toc170916147" w:history="1">
             <w:r>
               <w:rPr>
                 <w:rStyle w:val="Hyperlink"/>
@@ -1024,7 +1700,7 @@
                 <w:sz w:val="24"/>
                 <w:szCs w:val="24"/>
               </w:rPr>
-              <w:instrText xml:space="preserve"> PAGEREF _Toc169862881 \h </w:instrText>
+              <w:instrText xml:space="preserve"> PAGEREF _Toc170916147 \h </w:instrText>
             </w:r>
             <w:r>
               <w:rPr>
@@ -1056,7 +1732,7 @@
                 <w:sz w:val="24"/>
                 <w:szCs w:val="24"/>
               </w:rPr>
-              <w:t>7</w:t>
+              <w:t>3</w:t>
             </w:r>
             <w:r>
               <w:rPr>
@@ -1077,6 +1753,8 @@
             <w:tabs>
               <w:tab w:val="right" w:leader="dot" w:pos="8300"/>
             </w:tabs>
+            <w:spacing w:line="360" w:lineRule="auto"/>
+            <w:jc w:val="both"/>
             <w:rPr>
               <w:rFonts w:ascii="Times New Roman" w:eastAsiaTheme="minorEastAsia" w:hAnsi="Times New Roman" w:cs="Times New Roman"/>
               <w:b w:val="0"/>
@@ -1086,7 +1764,7 @@
               <w:szCs w:val="24"/>
             </w:rPr>
           </w:pPr>
-          <w:hyperlink w:anchor="_Toc169862882" w:history="1">
+          <w:hyperlink w:anchor="_Toc170916148" w:history="1">
             <w:r>
               <w:rPr>
                 <w:rStyle w:val="Hyperlink"/>
@@ -1129,7 +1807,7 @@
                 <w:sz w:val="24"/>
                 <w:szCs w:val="24"/>
               </w:rPr>
-              <w:instrText xml:space="preserve"> PAGEREF _Toc169862882 \h </w:instrText>
+              <w:instrText xml:space="preserve"> PAGEREF _Toc170916148 \h </w:instrText>
             </w:r>
             <w:r>
               <w:rPr>
@@ -1161,7 +1839,7 @@
                 <w:sz w:val="24"/>
                 <w:szCs w:val="24"/>
               </w:rPr>
-              <w:t>7</w:t>
+              <w:t>3</w:t>
             </w:r>
             <w:r>
               <w:rPr>
@@ -1182,6 +1860,8 @@
             <w:tabs>
               <w:tab w:val="right" w:leader="dot" w:pos="8300"/>
             </w:tabs>
+            <w:spacing w:line="360" w:lineRule="auto"/>
+            <w:jc w:val="both"/>
             <w:rPr>
               <w:rFonts w:eastAsiaTheme="minorEastAsia"/>
               <w:b w:val="0"/>
@@ -1191,7 +1871,7 @@
               <w:szCs w:val="24"/>
             </w:rPr>
           </w:pPr>
-          <w:hyperlink w:anchor="_Toc169862883" w:history="1">
+          <w:hyperlink w:anchor="_Toc170916149" w:history="1">
             <w:r>
               <w:rPr>
                 <w:rStyle w:val="Hyperlink"/>
@@ -1230,7 +1910,7 @@
                 <w:sz w:val="24"/>
                 <w:szCs w:val="24"/>
               </w:rPr>
-              <w:instrText xml:space="preserve"> PAGEREF _Toc169862883 \h </w:instrText>
+              <w:instrText xml:space="preserve"> PAGEREF _Toc170916149 \h </w:instrText>
             </w:r>
             <w:r>
               <w:rPr>
@@ -1259,7 +1939,7 @@
                 <w:sz w:val="24"/>
                 <w:szCs w:val="24"/>
               </w:rPr>
-              <w:t>7</w:t>
+              <w:t>3</w:t>
             </w:r>
             <w:r>
               <w:rPr>
@@ -1279,6 +1959,8 @@
             <w:tabs>
               <w:tab w:val="right" w:leader="dot" w:pos="8300"/>
             </w:tabs>
+            <w:spacing w:line="360" w:lineRule="auto"/>
+            <w:jc w:val="both"/>
             <w:rPr>
               <w:rFonts w:ascii="Times New Roman" w:eastAsiaTheme="minorEastAsia" w:hAnsi="Times New Roman" w:cs="Times New Roman"/>
               <w:b w:val="0"/>
@@ -1288,7 +1970,7 @@
               <w:szCs w:val="24"/>
             </w:rPr>
           </w:pPr>
-          <w:hyperlink w:anchor="_Toc169862884" w:history="1">
+          <w:hyperlink w:anchor="_Toc170916150" w:history="1">
             <w:r>
               <w:rPr>
                 <w:rStyle w:val="Hyperlink"/>
@@ -1331,7 +2013,7 @@
                 <w:sz w:val="24"/>
                 <w:szCs w:val="24"/>
               </w:rPr>
-              <w:instrText xml:space="preserve"> PAGEREF _Toc169862884 \h </w:instrText>
+              <w:instrText xml:space="preserve"> PAGEREF _Toc170916150 \h </w:instrText>
             </w:r>
             <w:r>
               <w:rPr>
@@ -1363,7 +2045,7 @@
                 <w:sz w:val="24"/>
                 <w:szCs w:val="24"/>
               </w:rPr>
-              <w:t>9</w:t>
+              <w:t>5</w:t>
             </w:r>
             <w:r>
               <w:rPr>
@@ -1384,6 +2066,8 @@
             <w:tabs>
               <w:tab w:val="right" w:leader="dot" w:pos="8300"/>
             </w:tabs>
+            <w:spacing w:line="360" w:lineRule="auto"/>
+            <w:jc w:val="both"/>
             <w:rPr>
               <w:rFonts w:ascii="Times New Roman" w:eastAsiaTheme="minorEastAsia" w:hAnsi="Times New Roman" w:cs="Times New Roman"/>
               <w:b w:val="0"/>
@@ -1393,7 +2077,7 @@
               <w:szCs w:val="24"/>
             </w:rPr>
           </w:pPr>
-          <w:hyperlink w:anchor="_Toc169862885" w:history="1">
+          <w:hyperlink w:anchor="_Toc170916151" w:history="1">
             <w:r>
               <w:rPr>
                 <w:rStyle w:val="Hyperlink"/>
@@ -1436,7 +2120,7 @@
                 <w:sz w:val="24"/>
                 <w:szCs w:val="24"/>
               </w:rPr>
-              <w:instrText xml:space="preserve"> PAGEREF _Toc169862885 \h </w:instrText>
+              <w:instrText xml:space="preserve"> PAGEREF _Toc170916151 \h </w:instrText>
             </w:r>
             <w:r>
               <w:rPr>
@@ -1468,7 +2152,7 @@
                 <w:sz w:val="24"/>
                 <w:szCs w:val="24"/>
               </w:rPr>
-              <w:t>9</w:t>
+              <w:t>5</w:t>
             </w:r>
             <w:r>
               <w:rPr>
@@ -1490,6 +2174,8 @@
               <w:tab w:val="left" w:pos="1421"/>
               <w:tab w:val="right" w:leader="dot" w:pos="8300"/>
             </w:tabs>
+            <w:spacing w:line="360" w:lineRule="auto"/>
+            <w:jc w:val="both"/>
             <w:rPr>
               <w:rFonts w:eastAsiaTheme="minorEastAsia"/>
               <w:b w:val="0"/>
@@ -1499,7 +2185,7 @@
               <w:szCs w:val="24"/>
             </w:rPr>
           </w:pPr>
-          <w:hyperlink w:anchor="_Toc169862886" w:history="1">
+          <w:hyperlink w:anchor="_Toc170916152" w:history="1">
             <w:r>
               <w:rPr>
                 <w:rStyle w:val="Hyperlink"/>
@@ -1581,7 +2267,7 @@
                 <w:sz w:val="24"/>
                 <w:szCs w:val="24"/>
               </w:rPr>
-              <w:instrText xml:space="preserve"> PAGEREF _Toc169862886 \h </w:instrText>
+              <w:instrText xml:space="preserve"> PAGEREF _Toc170916152 \h </w:instrText>
             </w:r>
             <w:r>
               <w:rPr>
@@ -1610,7 +2296,7 @@
                 <w:sz w:val="24"/>
                 <w:szCs w:val="24"/>
               </w:rPr>
-              <w:t>9</w:t>
+              <w:t>5</w:t>
             </w:r>
             <w:r>
               <w:rPr>
@@ -1631,6 +2317,8 @@
               <w:tab w:val="left" w:pos="1421"/>
               <w:tab w:val="right" w:leader="dot" w:pos="8300"/>
             </w:tabs>
+            <w:spacing w:line="360" w:lineRule="auto"/>
+            <w:jc w:val="both"/>
             <w:rPr>
               <w:rFonts w:eastAsiaTheme="minorEastAsia"/>
               <w:b w:val="0"/>
@@ -1640,7 +2328,7 @@
               <w:szCs w:val="24"/>
             </w:rPr>
           </w:pPr>
-          <w:hyperlink w:anchor="_Toc169862887" w:history="1">
+          <w:hyperlink w:anchor="_Toc170916153" w:history="1">
             <w:r>
               <w:rPr>
                 <w:rStyle w:val="Hyperlink"/>
@@ -1701,7 +2389,7 @@
                 <w:sz w:val="24"/>
                 <w:szCs w:val="24"/>
               </w:rPr>
-              <w:instrText xml:space="preserve"> PAGEREF _Toc169862887 \h </w:instrText>
+              <w:instrText xml:space="preserve"> PAGEREF _Toc170916153 \h </w:instrText>
             </w:r>
             <w:r>
               <w:rPr>
@@ -1730,7 +2418,7 @@
                 <w:sz w:val="24"/>
                 <w:szCs w:val="24"/>
               </w:rPr>
-              <w:t>10</w:t>
+              <w:t>6</w:t>
             </w:r>
             <w:r>
               <w:rPr>
@@ -1751,6 +2439,8 @@
               <w:tab w:val="left" w:pos="1421"/>
               <w:tab w:val="right" w:leader="dot" w:pos="8300"/>
             </w:tabs>
+            <w:spacing w:line="360" w:lineRule="auto"/>
+            <w:jc w:val="both"/>
             <w:rPr>
               <w:rFonts w:eastAsiaTheme="minorEastAsia"/>
               <w:b w:val="0"/>
@@ -1760,7 +2450,7 @@
               <w:szCs w:val="24"/>
             </w:rPr>
           </w:pPr>
-          <w:hyperlink w:anchor="_Toc169862888" w:history="1">
+          <w:hyperlink w:anchor="_Toc170916154" w:history="1">
             <w:r>
               <w:rPr>
                 <w:rStyle w:val="Hyperlink"/>
@@ -1842,7 +2532,7 @@
                 <w:sz w:val="24"/>
                 <w:szCs w:val="24"/>
               </w:rPr>
-              <w:instrText xml:space="preserve"> PAGEREF _Toc169862888 \h </w:instrText>
+              <w:instrText xml:space="preserve"> PAGEREF _Toc170916154 \h </w:instrText>
             </w:r>
             <w:r>
               <w:rPr>
@@ -1871,7 +2561,7 @@
                 <w:sz w:val="24"/>
                 <w:szCs w:val="24"/>
               </w:rPr>
-              <w:t>13</w:t>
+              <w:t>9</w:t>
             </w:r>
             <w:r>
               <w:rPr>
@@ -1891,6 +2581,8 @@
             <w:tabs>
               <w:tab w:val="right" w:leader="dot" w:pos="8300"/>
             </w:tabs>
+            <w:spacing w:line="360" w:lineRule="auto"/>
+            <w:jc w:val="both"/>
             <w:rPr>
               <w:rFonts w:ascii="Times New Roman" w:eastAsiaTheme="minorEastAsia" w:hAnsi="Times New Roman" w:cs="Times New Roman"/>
               <w:b w:val="0"/>
@@ -1900,7 +2592,7 @@
               <w:szCs w:val="24"/>
             </w:rPr>
           </w:pPr>
-          <w:hyperlink w:anchor="_Toc169862889" w:history="1">
+          <w:hyperlink w:anchor="_Toc170916155" w:history="1">
             <w:r>
               <w:rPr>
                 <w:rStyle w:val="Hyperlink"/>
@@ -1943,7 +2635,7 @@
                 <w:sz w:val="24"/>
                 <w:szCs w:val="24"/>
               </w:rPr>
-              <w:instrText xml:space="preserve"> PAGEREF _Toc169862889 \h </w:instrText>
+              <w:instrText xml:space="preserve"> PAGEREF _Toc170916155 \h </w:instrText>
             </w:r>
             <w:r>
               <w:rPr>
@@ -1975,7 +2667,7 @@
                 <w:sz w:val="24"/>
                 <w:szCs w:val="24"/>
               </w:rPr>
-              <w:t>14</w:t>
+              <w:t>10</w:t>
             </w:r>
             <w:r>
               <w:rPr>
@@ -1996,6 +2688,8 @@
             <w:tabs>
               <w:tab w:val="right" w:leader="dot" w:pos="8300"/>
             </w:tabs>
+            <w:spacing w:line="360" w:lineRule="auto"/>
+            <w:jc w:val="both"/>
             <w:rPr>
               <w:rFonts w:ascii="Times New Roman" w:eastAsiaTheme="minorEastAsia" w:hAnsi="Times New Roman" w:cs="Times New Roman"/>
               <w:b w:val="0"/>
@@ -2005,7 +2699,7 @@
               <w:szCs w:val="24"/>
             </w:rPr>
           </w:pPr>
-          <w:hyperlink w:anchor="_Toc169862890" w:history="1">
+          <w:hyperlink w:anchor="_Toc170916156" w:history="1">
             <w:r>
               <w:rPr>
                 <w:rStyle w:val="Hyperlink"/>
@@ -2048,7 +2742,7 @@
                 <w:sz w:val="24"/>
                 <w:szCs w:val="24"/>
               </w:rPr>
-              <w:instrText xml:space="preserve"> PAGEREF _Toc169862890 \h </w:instrText>
+              <w:instrText xml:space="preserve"> PAGEREF _Toc170916156 \h </w:instrText>
             </w:r>
             <w:r>
               <w:rPr>
@@ -2080,7 +2774,7 @@
                 <w:sz w:val="24"/>
                 <w:szCs w:val="24"/>
               </w:rPr>
-              <w:t>14</w:t>
+              <w:t>10</w:t>
             </w:r>
             <w:r>
               <w:rPr>
@@ -2101,6 +2795,8 @@
             <w:tabs>
               <w:tab w:val="right" w:leader="dot" w:pos="8300"/>
             </w:tabs>
+            <w:spacing w:line="360" w:lineRule="auto"/>
+            <w:jc w:val="both"/>
             <w:rPr>
               <w:rFonts w:ascii="Times New Roman" w:eastAsiaTheme="minorEastAsia" w:hAnsi="Times New Roman" w:cs="Times New Roman"/>
               <w:b w:val="0"/>
@@ -2110,7 +2806,7 @@
               <w:szCs w:val="24"/>
             </w:rPr>
           </w:pPr>
-          <w:hyperlink w:anchor="_Toc169862891" w:history="1">
+          <w:hyperlink w:anchor="_Toc170916157" w:history="1">
             <w:r>
               <w:rPr>
                 <w:rStyle w:val="Hyperlink"/>
@@ -2153,7 +2849,7 @@
                 <w:sz w:val="24"/>
                 <w:szCs w:val="24"/>
               </w:rPr>
-              <w:instrText xml:space="preserve"> PAGEREF _Toc169862891 \h </w:instrText>
+              <w:instrText xml:space="preserve"> PAGEREF _Toc170916157 \h </w:instrText>
             </w:r>
             <w:r>
               <w:rPr>
@@ -2185,7 +2881,7 @@
                 <w:sz w:val="24"/>
                 <w:szCs w:val="24"/>
               </w:rPr>
-              <w:t>15</w:t>
+              <w:t>11</w:t>
             </w:r>
             <w:r>
               <w:rPr>
@@ -2206,6 +2902,8 @@
             <w:tabs>
               <w:tab w:val="right" w:leader="dot" w:pos="8300"/>
             </w:tabs>
+            <w:spacing w:line="360" w:lineRule="auto"/>
+            <w:jc w:val="both"/>
             <w:rPr>
               <w:rFonts w:ascii="Times New Roman" w:eastAsiaTheme="minorEastAsia" w:hAnsi="Times New Roman" w:cs="Times New Roman"/>
               <w:b w:val="0"/>
@@ -2215,7 +2913,7 @@
               <w:szCs w:val="24"/>
             </w:rPr>
           </w:pPr>
-          <w:hyperlink w:anchor="_Toc169862892" w:history="1">
+          <w:hyperlink w:anchor="_Toc170916158" w:history="1">
             <w:r>
               <w:rPr>
                 <w:rStyle w:val="Hyperlink"/>
@@ -2225,7 +2923,7 @@
                 <w:sz w:val="24"/>
                 <w:szCs w:val="24"/>
               </w:rPr>
-              <w:t>TIMELINE CHART FOR THE SYSTEM</w:t>
+              <w:t>TIMELINE CHART</w:t>
             </w:r>
             <w:r>
               <w:rPr>
@@ -2258,7 +2956,7 @@
                 <w:sz w:val="24"/>
                 <w:szCs w:val="24"/>
               </w:rPr>
-              <w:instrText xml:space="preserve"> PAGEREF _Toc169862892 \h </w:instrText>
+              <w:instrText xml:space="preserve"> PAGEREF _Toc170916158 \h </w:instrText>
             </w:r>
             <w:r>
               <w:rPr>
@@ -2290,7 +2988,7 @@
                 <w:sz w:val="24"/>
                 <w:szCs w:val="24"/>
               </w:rPr>
-              <w:t>15</w:t>
+              <w:t>11</w:t>
             </w:r>
             <w:r>
               <w:rPr>
@@ -2311,6 +3009,8 @@
             <w:tabs>
               <w:tab w:val="right" w:leader="dot" w:pos="8300"/>
             </w:tabs>
+            <w:spacing w:line="360" w:lineRule="auto"/>
+            <w:jc w:val="both"/>
             <w:rPr>
               <w:rFonts w:ascii="Times New Roman" w:eastAsiaTheme="minorEastAsia" w:hAnsi="Times New Roman" w:cs="Times New Roman"/>
               <w:b w:val="0"/>
@@ -2320,7 +3020,7 @@
               <w:szCs w:val="24"/>
             </w:rPr>
           </w:pPr>
-          <w:hyperlink w:anchor="_Toc169862893" w:history="1">
+          <w:hyperlink w:anchor="_Toc170916159" w:history="1">
             <w:r>
               <w:rPr>
                 <w:rStyle w:val="Hyperlink"/>
@@ -2363,7 +3063,7 @@
                 <w:sz w:val="24"/>
                 <w:szCs w:val="24"/>
               </w:rPr>
-              <w:instrText xml:space="preserve"> PAGEREF _Toc169862893 \h </w:instrText>
+              <w:instrText xml:space="preserve"> PAGEREF _Toc170916159 \h </w:instrText>
             </w:r>
             <w:r>
               <w:rPr>
@@ -2395,7 +3095,114 @@
                 <w:sz w:val="24"/>
                 <w:szCs w:val="24"/>
               </w:rPr>
-              <w:t>16</w:t>
+              <w:t>12</w:t>
+            </w:r>
+            <w:r>
+              <w:rPr>
+                <w:rFonts w:ascii="Times New Roman" w:hAnsi="Times New Roman" w:cs="Times New Roman"/>
+                <w:b w:val="0"/>
+                <w:noProof/>
+                <w:webHidden/>
+                <w:sz w:val="24"/>
+                <w:szCs w:val="24"/>
+              </w:rPr>
+              <w:fldChar w:fldCharType="end"/>
+            </w:r>
+          </w:hyperlink>
+        </w:p>
+        <w:p>
+          <w:pPr>
+            <w:pStyle w:val="TOC1"/>
+            <w:tabs>
+              <w:tab w:val="right" w:leader="dot" w:pos="8300"/>
+            </w:tabs>
+            <w:spacing w:line="360" w:lineRule="auto"/>
+            <w:jc w:val="both"/>
+            <w:rPr>
+              <w:rFonts w:ascii="Times New Roman" w:eastAsiaTheme="minorEastAsia" w:hAnsi="Times New Roman" w:cs="Times New Roman"/>
+              <w:b w:val="0"/>
+              <w:bCs w:val="0"/>
+              <w:noProof/>
+              <w:sz w:val="24"/>
+              <w:szCs w:val="24"/>
+            </w:rPr>
+          </w:pPr>
+          <w:hyperlink w:anchor="_Toc170916160" w:history="1">
+            <w:r>
+              <w:rPr>
+                <w:rStyle w:val="Hyperlink"/>
+                <w:rFonts w:ascii="Times New Roman" w:hAnsi="Times New Roman" w:cs="Times New Roman"/>
+                <w:b w:val="0"/>
+                <w:noProof/>
+                <w:sz w:val="24"/>
+                <w:szCs w:val="24"/>
+              </w:rPr>
+              <w:t>APPENDICES</w:t>
+            </w:r>
+            <w:r>
+              <w:rPr>
+                <w:rFonts w:ascii="Times New Roman" w:hAnsi="Times New Roman" w:cs="Times New Roman"/>
+                <w:b w:val="0"/>
+                <w:noProof/>
+                <w:webHidden/>
+                <w:sz w:val="24"/>
+                <w:szCs w:val="24"/>
+              </w:rPr>
+              <w:tab/>
+            </w:r>
+            <w:r>
+              <w:rPr>
+                <w:rFonts w:ascii="Times New Roman" w:hAnsi="Times New Roman" w:cs="Times New Roman"/>
+                <w:b w:val="0"/>
+                <w:noProof/>
+                <w:webHidden/>
+                <w:sz w:val="24"/>
+                <w:szCs w:val="24"/>
+              </w:rPr>
+              <w:fldChar w:fldCharType="begin"/>
+            </w:r>
+            <w:r>
+              <w:rPr>
+                <w:rFonts w:ascii="Times New Roman" w:hAnsi="Times New Roman" w:cs="Times New Roman"/>
+                <w:b w:val="0"/>
+                <w:noProof/>
+                <w:webHidden/>
+                <w:sz w:val="24"/>
+                <w:szCs w:val="24"/>
+              </w:rPr>
+              <w:instrText xml:space="preserve"> PAGEREF _Toc170916160 \h </w:instrText>
+            </w:r>
+            <w:r>
+              <w:rPr>
+                <w:rFonts w:ascii="Times New Roman" w:hAnsi="Times New Roman" w:cs="Times New Roman"/>
+                <w:b w:val="0"/>
+                <w:noProof/>
+                <w:webHidden/>
+                <w:sz w:val="24"/>
+                <w:szCs w:val="24"/>
+              </w:rPr>
+            </w:r>
+            <w:r>
+              <w:rPr>
+                <w:rFonts w:ascii="Times New Roman" w:hAnsi="Times New Roman" w:cs="Times New Roman"/>
+                <w:b w:val="0"/>
+                <w:noProof/>
+                <w:webHidden/>
+                <w:sz w:val="24"/>
+                <w:szCs w:val="24"/>
+              </w:rPr>
+              <w:fldChar w:fldCharType="separate"/>
+            </w:r>
+            <w:r>
+              <w:rPr>
+                <w:rFonts w:ascii="Times New Roman" w:hAnsi="Times New Roman" w:cs="Times New Roman"/>
+                <w:b w:val="0"/>
+                <w:noProof/>
+                <w:webHidden/>
+                <w:sz w:val="24"/>
+                <w:szCs w:val="24"/>
+              </w:rPr>
+              <w:t>13</w:t>
             </w:r>
             <w:r>
               <w:rPr>
@@ -2486,7 +3293,7 @@
         <w:tab/>
       </w:r>
       <w:r>
-        <w:t>10</w:t>
+        <w:t>6</w:t>
       </w:r>
     </w:p>
     <w:p>
@@ -2515,7 +3322,7 @@
       </w:r>
       <w:r>
         <w:tab/>
-        <w:t>13</w:t>
+        <w:t>9</w:t>
       </w:r>
     </w:p>
     <w:p>
@@ -2537,12 +3344,21 @@
         <w:t xml:space="preserve"> </w:t>
       </w:r>
       <w:r>
-        <w:t>License Number Plate Detection</w:t>
+        <w:t>Expected Output</w:t>
       </w:r>
       <w:r>
         <w:tab/>
-        <w:t>14</w:t>
-      </w:r>
+        <w:t>10</w:t>
+      </w:r>
+    </w:p>
+    <w:p>
+      <w:pPr>
+        <w:pStyle w:val="BodyText"/>
+        <w:tabs>
+          <w:tab w:val="right" w:leader="dot" w:pos="8789"/>
+        </w:tabs>
+        <w:spacing w:before="144" w:line="360" w:lineRule="auto"/>
+      </w:pPr>
     </w:p>
     <w:p>
       <w:pPr>
@@ -2553,23 +3369,42 @@
         <w:spacing w:before="144" w:line="360" w:lineRule="auto"/>
         <w:ind w:left="480"/>
       </w:pPr>
-      <w:r>
-        <w:t>Figure 4</w:t>
-      </w:r>
-      <w:r>
-        <w:t>:</w:t>
-      </w:r>
-      <w:r>
-        <w:t xml:space="preserve"> </w:t>
-      </w:r>
-      <w:r>
-        <w:t>License Number Plate Recognition</w:t>
-      </w:r>
-      <w:bookmarkStart w:id="1" w:name="_GoBack"/>
-      <w:bookmarkEnd w:id="1"/>
-      <w:r>
-        <w:tab/>
-        <w:t>14</w:t>
+    </w:p>
+    <w:p>
+      <w:pPr>
+        <w:spacing w:line="360" w:lineRule="auto"/>
+      </w:pPr>
+    </w:p>
+    <w:p>
+      <w:pPr>
+        <w:spacing w:line="360" w:lineRule="auto"/>
+      </w:pPr>
+    </w:p>
+    <w:p>
+      <w:pPr>
+        <w:spacing w:line="360" w:lineRule="auto"/>
+      </w:pPr>
+      <w:r>
+        <w:br w:type="page"/>
+      </w:r>
+    </w:p>
+    <w:p>
+      <w:pPr>
+        <w:spacing w:line="360" w:lineRule="auto"/>
+        <w:ind w:left="2577" w:right="2931"/>
+        <w:jc w:val="center"/>
+        <w:rPr>
+          <w:b/>
+          <w:sz w:val="28"/>
+        </w:rPr>
+      </w:pPr>
+      <w:r>
+        <w:rPr>
+          <w:b/>
+          <w:sz w:val="28"/>
+        </w:rPr>
+        <w:lastRenderedPageBreak/>
+        <w:t>LIST OF TABLES</w:t>
       </w:r>
     </w:p>
     <w:p>
@@ -2581,60 +3416,6 @@
         <w:spacing w:before="144" w:line="360" w:lineRule="auto"/>
         <w:ind w:left="480"/>
       </w:pPr>
-    </w:p>
-    <w:p>
-      <w:pPr>
-        <w:pStyle w:val="BodyText"/>
-        <w:tabs>
-          <w:tab w:val="right" w:leader="dot" w:pos="8789"/>
-        </w:tabs>
-        <w:spacing w:before="144" w:line="360" w:lineRule="auto"/>
-        <w:ind w:left="480"/>
-      </w:pPr>
-    </w:p>
-    <w:p>
-      <w:pPr>
-        <w:spacing w:line="360" w:lineRule="auto"/>
-      </w:pPr>
-    </w:p>
-    <w:p>
-      <w:pPr>
-        <w:spacing w:line="360" w:lineRule="auto"/>
-      </w:pPr>
-    </w:p>
-    <w:p>
-      <w:r>
-        <w:br w:type="page"/>
-      </w:r>
-    </w:p>
-    <w:p>
-      <w:pPr>
-        <w:spacing w:line="360" w:lineRule="auto"/>
-        <w:ind w:left="2577" w:right="2931"/>
-        <w:jc w:val="center"/>
-        <w:rPr>
-          <w:b/>
-          <w:sz w:val="28"/>
-        </w:rPr>
-      </w:pPr>
-      <w:r>
-        <w:rPr>
-          <w:b/>
-          <w:sz w:val="28"/>
-        </w:rPr>
-        <w:lastRenderedPageBreak/>
-        <w:t>LIST OF TABLES</w:t>
-      </w:r>
-    </w:p>
-    <w:p>
-      <w:pPr>
-        <w:pStyle w:val="BodyText"/>
-        <w:tabs>
-          <w:tab w:val="right" w:leader="dot" w:pos="8789"/>
-        </w:tabs>
-        <w:spacing w:before="144" w:line="360" w:lineRule="auto"/>
-        <w:ind w:left="480"/>
-      </w:pPr>
       <w:r>
         <w:t>Table 1</w:t>
       </w:r>
@@ -2648,7 +3429,7 @@
         <w:tab/>
       </w:r>
       <w:r>
-        <w:t>15</w:t>
+        <w:t>11</w:t>
       </w:r>
     </w:p>
     <w:p>
@@ -2665,13 +3446,14 @@
     <w:p>
       <w:pPr>
         <w:pStyle w:val="Heading1"/>
-      </w:pPr>
-      <w:bookmarkStart w:id="2" w:name="_Toc169862875"/>
+        <w:spacing w:line="360" w:lineRule="auto"/>
+      </w:pPr>
+      <w:bookmarkStart w:id="4" w:name="_Toc170916141"/>
       <w:r>
         <w:lastRenderedPageBreak/>
         <w:t>CHAPTER 1</w:t>
       </w:r>
-      <w:bookmarkEnd w:id="2"/>
+      <w:bookmarkEnd w:id="4"/>
       <w:r>
         <w:t xml:space="preserve"> </w:t>
       </w:r>
@@ -2679,12 +3461,13 @@
     <w:p>
       <w:pPr>
         <w:pStyle w:val="Heading1"/>
-      </w:pPr>
-      <w:bookmarkStart w:id="3" w:name="_Toc169862876"/>
+        <w:spacing w:line="360" w:lineRule="auto"/>
+      </w:pPr>
+      <w:bookmarkStart w:id="5" w:name="_Toc170916142"/>
       <w:r>
         <w:t>INTRODUCTION</w:t>
       </w:r>
-      <w:bookmarkEnd w:id="3"/>
+      <w:bookmarkEnd w:id="5"/>
     </w:p>
     <w:p>
       <w:pPr>
@@ -2699,11 +3482,11 @@
         <w:spacing w:before="222" w:line="360" w:lineRule="auto"/>
         <w:ind w:left="424" w:hanging="424"/>
       </w:pPr>
-      <w:bookmarkStart w:id="4" w:name="_Toc169862877"/>
+      <w:bookmarkStart w:id="6" w:name="_Toc170916143"/>
       <w:r>
         <w:t>Introduction</w:t>
       </w:r>
-      <w:bookmarkEnd w:id="4"/>
+      <w:bookmarkEnd w:id="6"/>
     </w:p>
     <w:p>
       <w:pPr>
@@ -2731,7 +3514,25 @@
         <w:jc w:val="both"/>
       </w:pPr>
       <w:r>
-        <w:t>The primary objective of this project is to develop a robust Automatic License Plate Detection System (ALPR) using computer vision techniques. The system will employ algorithms to automatically locate and recognize license plates within images or video frames. This involves several key tasks, including image preprocessing, license plate localization, and optionally, character segmentation and recognition.</w:t>
+        <w:t>The primary objective of this project is to develop a robust Automatic License</w:t>
+      </w:r>
+      <w:r>
+        <w:t xml:space="preserve"> Number</w:t>
+      </w:r>
+      <w:r>
+        <w:t xml:space="preserve"> Plate</w:t>
+      </w:r>
+      <w:r>
+        <w:t xml:space="preserve"> Recognition </w:t>
+      </w:r>
+      <w:r>
+        <w:t>System (A</w:t>
+      </w:r>
+      <w:r>
+        <w:t>N</w:t>
+      </w:r>
+      <w:r>
+        <w:t>LPR) using computer vision techniques. The system will employ algorithms to automatically locate and recognize license plates within images or video frames. This involves several key tasks, including image preprocessing, license plate localization, and optionally, character segmentation and recognition.</w:t>
       </w:r>
     </w:p>
     <w:p>
@@ -2784,7 +3585,7 @@
         <w:spacing w:before="75" w:line="360" w:lineRule="auto"/>
         <w:ind w:left="424" w:hanging="424"/>
       </w:pPr>
-      <w:bookmarkStart w:id="5" w:name="_Toc169862878"/>
+      <w:bookmarkStart w:id="7" w:name="_Toc170916144"/>
       <w:r>
         <w:lastRenderedPageBreak/>
         <w:t>Problem</w:t>
@@ -2798,7 +3599,7 @@
       <w:r>
         <w:t>Statement</w:t>
       </w:r>
-      <w:bookmarkEnd w:id="5"/>
+      <w:bookmarkEnd w:id="7"/>
     </w:p>
     <w:p>
       <w:pPr>
@@ -2813,7 +3614,13 @@
         <w:t xml:space="preserve"> identifying </w:t>
       </w:r>
       <w:r>
-        <w:t>vehicles relies on a manual process, necessitating substantial human resources. Unfortunately, the outcomes have not met expectations relative to the resources invested, given the arduous nature of the vehicle tracking process.  Our examination reveals that the Nepal Traffic Offic</w:t>
+        <w:t>vehicles relies on a manual process, necessitating substantial human resources. Unfortunately, the outcomes have not met expectations relative to the resources invested, given the arduous nature of the vehicle</w:t>
+      </w:r>
+      <w:r>
+        <w:t xml:space="preserve"> number plate</w:t>
+      </w:r>
+      <w:r>
+        <w:t xml:space="preserve"> tracking process.  Our examination reveals that the Nepal Traffic Offic</w:t>
       </w:r>
       <w:r>
         <w:t>e has integrated approximately 30</w:t>
@@ -2848,11 +3655,11 @@
         <w:spacing w:before="156" w:line="360" w:lineRule="auto"/>
         <w:ind w:left="424" w:hanging="424"/>
       </w:pPr>
-      <w:bookmarkStart w:id="6" w:name="_Toc169862879"/>
+      <w:bookmarkStart w:id="8" w:name="_Toc170916145"/>
       <w:r>
         <w:t>Objectives</w:t>
       </w:r>
-      <w:bookmarkEnd w:id="6"/>
+      <w:bookmarkEnd w:id="8"/>
     </w:p>
     <w:p>
       <w:pPr>
@@ -2935,11 +3742,11 @@
         <w:spacing w:line="360" w:lineRule="auto"/>
         <w:ind w:left="424" w:hanging="424"/>
       </w:pPr>
-      <w:bookmarkStart w:id="7" w:name="_Toc169862880"/>
+      <w:bookmarkStart w:id="9" w:name="_Toc170916146"/>
       <w:r>
         <w:t>Implications</w:t>
       </w:r>
-      <w:bookmarkEnd w:id="7"/>
+      <w:bookmarkEnd w:id="9"/>
     </w:p>
     <w:p>
       <w:pPr>
@@ -3021,12 +3828,12 @@
         <w:spacing w:line="360" w:lineRule="auto"/>
         <w:ind w:left="0" w:right="0"/>
       </w:pPr>
-      <w:bookmarkStart w:id="8" w:name="_Toc169862881"/>
+      <w:bookmarkStart w:id="10" w:name="_Toc170916147"/>
       <w:r>
         <w:lastRenderedPageBreak/>
         <w:t>CHAPTER 2</w:t>
       </w:r>
-      <w:bookmarkEnd w:id="8"/>
+      <w:bookmarkEnd w:id="10"/>
     </w:p>
     <w:p>
       <w:pPr>
@@ -3037,11 +3844,11 @@
         <w:spacing w:line="360" w:lineRule="auto"/>
         <w:ind w:left="0" w:right="0"/>
       </w:pPr>
-      <w:bookmarkStart w:id="9" w:name="_Toc169862882"/>
+      <w:bookmarkStart w:id="11" w:name="_Toc170916148"/>
       <w:r>
         <w:t>LITERATURE REVIEW</w:t>
       </w:r>
-      <w:bookmarkEnd w:id="9"/>
+      <w:bookmarkEnd w:id="11"/>
     </w:p>
     <w:p>
       <w:pPr>
@@ -3049,11 +3856,11 @@
         <w:spacing w:before="221" w:line="360" w:lineRule="auto"/>
         <w:ind w:left="0" w:firstLine="0"/>
       </w:pPr>
-      <w:bookmarkStart w:id="10" w:name="_Toc169862883"/>
+      <w:bookmarkStart w:id="12" w:name="_Toc170916149"/>
       <w:r>
         <w:t>2.1 Literature Review</w:t>
       </w:r>
-      <w:bookmarkEnd w:id="10"/>
+      <w:bookmarkEnd w:id="12"/>
     </w:p>
     <w:p>
       <w:pPr>
@@ -3567,12 +4374,12 @@
         <w:spacing w:line="360" w:lineRule="auto"/>
         <w:ind w:left="0" w:right="0"/>
       </w:pPr>
-      <w:bookmarkStart w:id="11" w:name="_Toc169862884"/>
+      <w:bookmarkStart w:id="13" w:name="_Toc170916150"/>
       <w:r>
         <w:lastRenderedPageBreak/>
         <w:t>CHAPTER 3</w:t>
       </w:r>
-      <w:bookmarkEnd w:id="11"/>
+      <w:bookmarkEnd w:id="13"/>
     </w:p>
     <w:p>
       <w:pPr>
@@ -3580,11 +4387,11 @@
         <w:spacing w:line="360" w:lineRule="auto"/>
         <w:ind w:left="0" w:right="0"/>
       </w:pPr>
-      <w:bookmarkStart w:id="12" w:name="_Toc169862885"/>
+      <w:bookmarkStart w:id="14" w:name="_Toc170916151"/>
       <w:r>
         <w:t>TOOLS AND METHODOLOGY</w:t>
       </w:r>
-      <w:bookmarkEnd w:id="12"/>
+      <w:bookmarkEnd w:id="14"/>
     </w:p>
     <w:p>
       <w:pPr>
@@ -3599,7 +4406,7 @@
         <w:spacing w:before="221" w:line="360" w:lineRule="auto"/>
         <w:ind w:left="424" w:hanging="424"/>
       </w:pPr>
-      <w:bookmarkStart w:id="13" w:name="_Toc169862886"/>
+      <w:bookmarkStart w:id="15" w:name="_Toc170916152"/>
       <w:r>
         <w:t>Required</w:t>
       </w:r>
@@ -3612,7 +4419,7 @@
       <w:r>
         <w:t>Tools</w:t>
       </w:r>
-      <w:bookmarkEnd w:id="13"/>
+      <w:bookmarkEnd w:id="15"/>
     </w:p>
     <w:p>
       <w:pPr>
@@ -3660,7 +4467,19 @@
         <w:rPr>
           <w:szCs w:val="22"/>
         </w:rPr>
-        <w:t>Python, a versatile programming language, serves as the primary coding language for implementing the Vehicle Tracking System, offering a rich ecosystem of libraries and frameworks.</w:t>
+        <w:t>Python, a versatile programming language, serves as the primary coding language for implementing the</w:t>
+      </w:r>
+      <w:r>
+        <w:rPr>
+          <w:szCs w:val="22"/>
+        </w:rPr>
+        <w:t xml:space="preserve"> Automatic License Number Plate Recognition</w:t>
+      </w:r>
+      <w:r>
+        <w:rPr>
+          <w:szCs w:val="22"/>
+        </w:rPr>
+        <w:t>, offering a rich ecosystem of libraries and frameworks.</w:t>
       </w:r>
     </w:p>
     <w:p>
@@ -3682,11 +4501,19 @@
           <w:szCs w:val="22"/>
         </w:rPr>
       </w:pPr>
+      <w:proofErr w:type="spellStart"/>
       <w:r>
         <w:rPr>
           <w:szCs w:val="22"/>
         </w:rPr>
-        <w:t>Django:</w:t>
+        <w:t>FastApi</w:t>
+      </w:r>
+      <w:proofErr w:type="spellEnd"/>
+      <w:r>
+        <w:rPr>
+          <w:szCs w:val="22"/>
+        </w:rPr>
+        <w:t>:</w:t>
       </w:r>
     </w:p>
     <w:p>
@@ -3698,11 +4525,19 @@
           <w:szCs w:val="22"/>
         </w:rPr>
       </w:pPr>
+      <w:proofErr w:type="spellStart"/>
       <w:r>
         <w:rPr>
           <w:szCs w:val="22"/>
         </w:rPr>
-        <w:t>Django, a high-level Python web framework, facilitates the development of a robust backend for the VTS, providing an organized structure for handling data and user interactions.</w:t>
+        <w:t>FastAPI</w:t>
+      </w:r>
+      <w:proofErr w:type="spellEnd"/>
+      <w:r>
+        <w:rPr>
+          <w:szCs w:val="22"/>
+        </w:rPr>
+        <w:t xml:space="preserve"> is a modern, fast (high-performance), web framework for building APIs with Python based on standard Python type hints.</w:t>
       </w:r>
     </w:p>
     <w:p>
@@ -3760,7 +4595,19 @@
         <w:rPr>
           <w:szCs w:val="22"/>
         </w:rPr>
-        <w:t>, a fundamental library for numerical computing in Python, plays a crucial role in handling mathematical operations and array manipulations within the VTS codebase.</w:t>
+        <w:t>, a fundamental library for numerical computing in Python, plays a crucial role in handling mathematical operations and array manipulations within the</w:t>
+      </w:r>
+      <w:r>
+        <w:rPr>
+          <w:szCs w:val="22"/>
+        </w:rPr>
+        <w:t xml:space="preserve"> ALNPR</w:t>
+      </w:r>
+      <w:r>
+        <w:rPr>
+          <w:szCs w:val="22"/>
+        </w:rPr>
+        <w:t xml:space="preserve"> codebase.</w:t>
       </w:r>
     </w:p>
     <w:p>
@@ -3818,7 +4665,19 @@
         <w:rPr>
           <w:szCs w:val="22"/>
         </w:rPr>
-        <w:t>, a powerful open-source machine learning framework, is utilized for constructing and training deep neural networks, enabling the integration of advanced deep learning models into the VTS.</w:t>
+        <w:t>, a powerful open-source machine learning framework, is utilized for constructing and training deep neural networks, enabling the integration of advanced deep learning models into the</w:t>
+      </w:r>
+      <w:r>
+        <w:rPr>
+          <w:szCs w:val="22"/>
+        </w:rPr>
+        <w:t xml:space="preserve"> ALNPR</w:t>
+      </w:r>
+      <w:r>
+        <w:rPr>
+          <w:szCs w:val="22"/>
+        </w:rPr>
+        <w:t>.</w:t>
       </w:r>
     </w:p>
     <w:p>
@@ -3876,7 +4735,43 @@
         <w:rPr>
           <w:szCs w:val="22"/>
         </w:rPr>
-        <w:t>, a versatile computer vision library, is employed to process image and video data from cameras or sensors, facilitating tasks such as vehicle detection and tracking in the VTS.</w:t>
+        <w:t>, a versatile computer vision library, is employed to process image and video data from cameras or sensors, facilitating tasks such as</w:t>
+      </w:r>
+      <w:r>
+        <w:rPr>
+          <w:szCs w:val="22"/>
+        </w:rPr>
+        <w:t xml:space="preserve"> number plate</w:t>
+      </w:r>
+      <w:r>
+        <w:rPr>
+          <w:szCs w:val="22"/>
+        </w:rPr>
+        <w:t xml:space="preserve"> detection and</w:t>
+      </w:r>
+      <w:r>
+        <w:rPr>
+          <w:szCs w:val="22"/>
+        </w:rPr>
+        <w:t xml:space="preserve"> recognition</w:t>
+      </w:r>
+      <w:r>
+        <w:rPr>
+          <w:szCs w:val="22"/>
+        </w:rPr>
+        <w:t xml:space="preserve"> in the</w:t>
+      </w:r>
+      <w:r>
+        <w:rPr>
+          <w:szCs w:val="22"/>
+        </w:rPr>
+        <w:t xml:space="preserve"> ALNPR</w:t>
+      </w:r>
+      <w:r>
+        <w:rPr>
+          <w:szCs w:val="22"/>
+        </w:rPr>
+        <w:t>.</w:t>
       </w:r>
     </w:p>
     <w:p>
@@ -3934,7 +4829,11 @@
         </w:rPr>
       </w:pPr>
     </w:p>
-    <w:p/>
+    <w:p>
+      <w:pPr>
+        <w:spacing w:line="360" w:lineRule="auto"/>
+      </w:pPr>
+    </w:p>
     <w:p>
       <w:pPr>
         <w:pStyle w:val="Heading2"/>
@@ -3948,11 +4847,11 @@
         <w:spacing w:line="360" w:lineRule="auto"/>
         <w:ind w:left="424" w:hanging="424"/>
       </w:pPr>
-      <w:bookmarkStart w:id="14" w:name="_Toc169862887"/>
+      <w:bookmarkStart w:id="16" w:name="_Toc170916153"/>
       <w:r>
         <w:t>Methodology</w:t>
       </w:r>
-      <w:bookmarkEnd w:id="14"/>
+      <w:bookmarkEnd w:id="16"/>
     </w:p>
     <w:p>
       <w:pPr>
@@ -3969,7 +4868,7 @@
         <w:widowControl/>
         <w:autoSpaceDE/>
         <w:autoSpaceDN/>
-        <w:spacing w:before="100" w:beforeAutospacing="1" w:after="100" w:afterAutospacing="1"/>
+        <w:spacing w:before="100" w:beforeAutospacing="1" w:after="100" w:afterAutospacing="1" w:line="360" w:lineRule="auto"/>
         <w:rPr>
           <w:sz w:val="24"/>
           <w:szCs w:val="24"/>
@@ -4078,6 +4977,7 @@
         <w:jc w:val="both"/>
       </w:pPr>
       <w:r>
+        <w:lastRenderedPageBreak/>
         <w:t xml:space="preserve">Methodology used for the license number plate detection are: </w:t>
       </w:r>
     </w:p>
@@ -4088,7 +4988,6 @@
         <w:jc w:val="both"/>
       </w:pPr>
       <w:r>
-        <w:lastRenderedPageBreak/>
         <w:t>Image Acquisition:</w:t>
       </w:r>
     </w:p>
@@ -4271,15 +5170,13 @@
           <w:footerReference w:type="default" r:id="rId11"/>
           <w:pgSz w:w="11910" w:h="16840"/>
           <w:pgMar w:top="1440" w:right="1440" w:bottom="1440" w:left="2160" w:header="0" w:footer="1008" w:gutter="0"/>
+          <w:pgNumType w:start="1"/>
           <w:cols w:space="720"/>
         </w:sectPr>
       </w:pPr>
       <w:r>
-        <w:t xml:space="preserve">Finally, the recognized license plate number can be stored in a database, compared </w:t>
-      </w:r>
-      <w:r>
         <w:lastRenderedPageBreak/>
-        <w:t>against a list of interest (e.g., stolen vehicles), or used for various applications such as toll collection, parking management, or law enforcement.</w:t>
+        <w:t>Finally, the recognized license plate number can be stored in a database, compared against a list of interest (e.g., stolen vehicles), or used for various applications such as toll collection, parking management, or law enforcement.</w:t>
       </w:r>
     </w:p>
     <w:p>
@@ -4289,8 +5186,9 @@
           <w:ilvl w:val="1"/>
           <w:numId w:val="18"/>
         </w:numPr>
-      </w:pPr>
-      <w:bookmarkStart w:id="15" w:name="_Toc169862888"/>
+        <w:spacing w:line="360" w:lineRule="auto"/>
+      </w:pPr>
+      <w:bookmarkStart w:id="17" w:name="_Toc170916154"/>
       <w:r>
         <w:lastRenderedPageBreak/>
         <w:t>Use Case</w:t>
@@ -4304,7 +5202,7 @@
       <w:r>
         <w:t>Diagram</w:t>
       </w:r>
-      <w:bookmarkEnd w:id="15"/>
+      <w:bookmarkEnd w:id="17"/>
       <w:r>
         <w:t xml:space="preserve"> </w:t>
       </w:r>
@@ -4315,6 +5213,7 @@
     <w:p>
       <w:pPr>
         <w:pStyle w:val="BodyText"/>
+        <w:spacing w:line="360" w:lineRule="auto"/>
         <w:rPr>
           <w:noProof/>
         </w:rPr>
@@ -4322,17 +5221,27 @@
     </w:p>
     <w:p>
       <w:pPr>
-        <w:pStyle w:val="BodyText"/>
+        <w:widowControl/>
+        <w:autoSpaceDE/>
+        <w:autoSpaceDN/>
+        <w:spacing w:before="100" w:beforeAutospacing="1" w:after="100" w:afterAutospacing="1"/>
+        <w:jc w:val="center"/>
+        <w:rPr>
+          <w:sz w:val="24"/>
+          <w:szCs w:val="24"/>
+        </w:rPr>
       </w:pPr>
       <w:r>
         <w:rPr>
           <w:noProof/>
+          <w:sz w:val="24"/>
+          <w:szCs w:val="24"/>
         </w:rPr>
         <w:drawing>
-          <wp:inline distT="0" distB="0" distL="0" distR="0" wp14:anchorId="675CC60C" wp14:editId="4FCBF28F">
-            <wp:extent cx="4917856" cy="7255824"/>
-            <wp:effectExtent l="0" t="0" r="0" b="2540"/>
-            <wp:docPr id="7" name="Picture 7" descr="C:\Users\DeLL\AppData\Local\Packages\Microsoft.Windows.Photos_8wekyb3d8bbwe\TempState\ShareServiceTempFolder\automaticlicensenumberplaterecognition.drawio.jpeg"/>
+          <wp:inline distT="0" distB="0" distL="0" distR="0" wp14:anchorId="3006270B" wp14:editId="13F58C98">
+            <wp:extent cx="5372100" cy="6124575"/>
+            <wp:effectExtent l="0" t="0" r="0" b="9525"/>
+            <wp:docPr id="5" name="Picture 5" descr="C:\Users\DeLL\AppData\Local\Packages\Microsoft.Windows.Photos_8wekyb3d8bbwe\TempState\ShareServiceTempFolder\automaticlicensenumberplaterecognition.drawio.jpeg"/>
             <wp:cNvGraphicFramePr>
               <a:graphicFrameLocks xmlns:a="http://schemas.openxmlformats.org/drawingml/2006/main" noChangeAspect="1"/>
             </wp:cNvGraphicFramePr>
@@ -4340,7 +5249,7 @@
               <a:graphicData uri="http://schemas.openxmlformats.org/drawingml/2006/picture">
                 <pic:pic xmlns:pic="http://schemas.openxmlformats.org/drawingml/2006/picture">
                   <pic:nvPicPr>
-                    <pic:cNvPr id="0" name="Picture 6" descr="C:\Users\DeLL\AppData\Local\Packages\Microsoft.Windows.Photos_8wekyb3d8bbwe\TempState\ShareServiceTempFolder\automaticlicensenumberplaterecognition.drawio.jpeg"/>
+                    <pic:cNvPr id="0" name="Picture 3" descr="C:\Users\DeLL\AppData\Local\Packages\Microsoft.Windows.Photos_8wekyb3d8bbwe\TempState\ShareServiceTempFolder\automaticlicensenumberplaterecognition.drawio.jpeg"/>
                     <pic:cNvPicPr>
                       <a:picLocks noChangeAspect="1" noChangeArrowheads="1"/>
                     </pic:cNvPicPr>
@@ -4361,7 +5270,7 @@
                   <pic:spPr bwMode="auto">
                     <a:xfrm>
                       <a:off x="0" y="0"/>
-                      <a:ext cx="4989712" cy="7361841"/>
+                      <a:ext cx="5372100" cy="6124575"/>
                     </a:xfrm>
                     <a:prstGeom prst="rect">
                       <a:avLst/>
@@ -4380,118 +5289,6 @@
     </w:p>
     <w:p>
       <w:pPr>
-        <w:pStyle w:val="BodyText"/>
-        <w:spacing w:before="3" w:line="360" w:lineRule="auto"/>
-        <w:jc w:val="center"/>
-        <w:rPr>
-          <w:b/>
-          <w:sz w:val="11"/>
-        </w:rPr>
-      </w:pPr>
-    </w:p>
-    <w:p>
-      <w:pPr>
-        <w:spacing w:before="182" w:line="360" w:lineRule="auto"/>
-        <w:jc w:val="center"/>
-        <w:rPr>
-          <w:b/>
-          <w:i/>
-          <w:sz w:val="20"/>
-        </w:rPr>
-      </w:pPr>
-      <w:r>
-        <w:rPr>
-          <w:b/>
-          <w:i/>
-          <w:sz w:val="20"/>
-        </w:rPr>
-        <w:t>Figure 2</w:t>
-      </w:r>
-      <w:r>
-        <w:rPr>
-          <w:b/>
-          <w:i/>
-          <w:sz w:val="20"/>
-        </w:rPr>
-        <w:t>: Use Ca</w:t>
-      </w:r>
-      <w:r>
-        <w:rPr>
-          <w:b/>
-          <w:i/>
-          <w:sz w:val="20"/>
-        </w:rPr>
-        <w:t>se Diagram</w:t>
-      </w:r>
-    </w:p>
-    <w:p>
-      <w:pPr>
-        <w:spacing w:before="182" w:line="360" w:lineRule="auto"/>
-        <w:jc w:val="center"/>
-        <w:rPr>
-          <w:b/>
-          <w:i/>
-          <w:sz w:val="20"/>
-        </w:rPr>
-      </w:pPr>
-    </w:p>
-    <w:p>
-      <w:pPr>
-        <w:rPr>
-          <w:b/>
-          <w:i/>
-          <w:sz w:val="20"/>
-        </w:rPr>
-      </w:pPr>
-      <w:r>
-        <w:rPr>
-          <w:b/>
-          <w:i/>
-          <w:sz w:val="20"/>
-        </w:rPr>
-        <w:br w:type="page"/>
-      </w:r>
-    </w:p>
-    <w:p>
-      <w:pPr>
-        <w:pStyle w:val="Heading1"/>
-      </w:pPr>
-      <w:bookmarkStart w:id="16" w:name="_Toc169862889"/>
-      <w:r>
-        <w:lastRenderedPageBreak/>
-        <w:t>CHAPTER 4</w:t>
-      </w:r>
-      <w:bookmarkEnd w:id="16"/>
-    </w:p>
-    <w:p>
-      <w:pPr>
-        <w:pStyle w:val="Heading1"/>
-      </w:pPr>
-      <w:bookmarkStart w:id="17" w:name="_Toc169862890"/>
-      <w:r>
-        <w:t>EXPECTED OUTCOMES</w:t>
-      </w:r>
-      <w:bookmarkEnd w:id="17"/>
-    </w:p>
-    <w:p>
-      <w:pPr>
-        <w:spacing w:before="182" w:line="360" w:lineRule="auto"/>
-        <w:jc w:val="center"/>
-        <w:rPr>
-          <w:b/>
-          <w:i/>
-          <w:sz w:val="20"/>
-        </w:rPr>
-      </w:pPr>
-    </w:p>
-    <w:p>
-      <w:pPr>
-        <w:pStyle w:val="BodyText"/>
-        <w:jc w:val="both"/>
-      </w:pPr>
-    </w:p>
-    <w:p>
-      <w:pPr>
         <w:widowControl/>
         <w:autoSpaceDE/>
         <w:autoSpaceDN/>
@@ -4504,52 +5301,178 @@
       </w:pPr>
       <w:r>
         <w:rPr>
-          <w:noProof/>
+          <w:b/>
+          <w:i/>
+          <w:sz w:val="20"/>
+        </w:rPr>
+        <w:t>Figure 2</w:t>
+      </w:r>
+      <w:r>
+        <w:rPr>
+          <w:b/>
+          <w:i/>
+          <w:sz w:val="20"/>
+        </w:rPr>
+        <w:t>: Use Ca</w:t>
+      </w:r>
+      <w:r>
+        <w:rPr>
+          <w:b/>
+          <w:i/>
+          <w:sz w:val="20"/>
+        </w:rPr>
+        <w:t>se Diagram</w:t>
+      </w:r>
+    </w:p>
+    <w:p>
+      <w:pPr>
+        <w:spacing w:before="182" w:line="360" w:lineRule="auto"/>
+        <w:jc w:val="center"/>
+        <w:rPr>
+          <w:b/>
+          <w:i/>
+          <w:sz w:val="20"/>
+        </w:rPr>
+      </w:pPr>
+    </w:p>
+    <w:p>
+      <w:pPr>
+        <w:spacing w:line="360" w:lineRule="auto"/>
+        <w:rPr>
+          <w:b/>
+          <w:i/>
+          <w:sz w:val="20"/>
+        </w:rPr>
+      </w:pPr>
+      <w:r>
+        <w:rPr>
+          <w:b/>
+          <w:i/>
+          <w:sz w:val="20"/>
+        </w:rPr>
+        <w:br w:type="page"/>
+      </w:r>
+    </w:p>
+    <w:p>
+      <w:pPr>
+        <w:pStyle w:val="Heading1"/>
+        <w:spacing w:line="360" w:lineRule="auto"/>
+      </w:pPr>
+      <w:bookmarkStart w:id="18" w:name="_Toc170916155"/>
+      <w:r>
+        <w:lastRenderedPageBreak/>
+        <w:t>CHAPTER 4</w:t>
+      </w:r>
+      <w:bookmarkEnd w:id="18"/>
+    </w:p>
+    <w:p>
+      <w:pPr>
+        <w:pStyle w:val="Heading1"/>
+        <w:spacing w:line="360" w:lineRule="auto"/>
+      </w:pPr>
+      <w:bookmarkStart w:id="19" w:name="_Toc170916156"/>
+      <w:r>
+        <w:t>EXPECTED OUTCOMES</w:t>
+      </w:r>
+      <w:bookmarkEnd w:id="19"/>
+      <w:r>
+        <w:t xml:space="preserve"> </w:t>
+      </w:r>
+    </w:p>
+    <w:p>
+      <w:pPr>
+        <w:pStyle w:val="BodyText"/>
+        <w:spacing w:line="360" w:lineRule="auto"/>
+        <w:jc w:val="both"/>
+      </w:pPr>
+      <w:r>
+        <w:t>Expected outcome for the system are:</w:t>
+      </w:r>
+    </w:p>
+    <w:p>
+      <w:pPr>
+        <w:pStyle w:val="BodyText"/>
+        <w:numPr>
+          <w:ilvl w:val="0"/>
+          <w:numId w:val="21"/>
+        </w:numPr>
+        <w:spacing w:line="360" w:lineRule="auto"/>
+        <w:jc w:val="both"/>
+      </w:pPr>
+      <w:r>
+        <w:t>Having a good UI for the users.</w:t>
+      </w:r>
+    </w:p>
+    <w:p>
+      <w:pPr>
+        <w:pStyle w:val="BodyText"/>
+        <w:numPr>
+          <w:ilvl w:val="0"/>
+          <w:numId w:val="21"/>
+        </w:numPr>
+        <w:spacing w:line="360" w:lineRule="auto"/>
+        <w:jc w:val="both"/>
+      </w:pPr>
+      <w:r>
+        <w:t>Providing user friendly interface for users to utilize automatic license number plate recognition system.</w:t>
+      </w:r>
+    </w:p>
+    <w:p>
+      <w:pPr>
+        <w:pStyle w:val="BodyText"/>
+        <w:spacing w:line="360" w:lineRule="auto"/>
+        <w:jc w:val="both"/>
+      </w:pPr>
+    </w:p>
+    <w:p>
+      <w:pPr>
+        <w:widowControl/>
+        <w:autoSpaceDE/>
+        <w:autoSpaceDN/>
+        <w:spacing w:before="100" w:beforeAutospacing="1" w:after="100" w:afterAutospacing="1" w:line="360" w:lineRule="auto"/>
+        <w:jc w:val="center"/>
+        <w:rPr>
           <w:sz w:val="24"/>
           <w:szCs w:val="24"/>
         </w:rPr>
+      </w:pPr>
+      <w:r>
+        <w:rPr>
+          <w:b/>
+          <w:noProof/>
+          <w:color w:val="000000"/>
+          <w:sz w:val="32"/>
+          <w:szCs w:val="32"/>
+        </w:rPr>
         <w:drawing>
-          <wp:inline distT="0" distB="0" distL="0" distR="0" wp14:anchorId="3A40DEC1" wp14:editId="5208315D">
-            <wp:extent cx="3460750" cy="2305596"/>
-            <wp:effectExtent l="0" t="0" r="6350" b="0"/>
-            <wp:docPr id="3" name="Picture 3" descr="C:\Users\DeLL\Desktop\MajorProjectProposal\img.jpg"/>
-            <wp:cNvGraphicFramePr>
-              <a:graphicFrameLocks xmlns:a="http://schemas.openxmlformats.org/drawingml/2006/main" noChangeAspect="1"/>
-            </wp:cNvGraphicFramePr>
+          <wp:inline distT="0" distB="0" distL="0" distR="0" wp14:anchorId="57B72658" wp14:editId="406F7B29">
+            <wp:extent cx="5276850" cy="4680582"/>
+            <wp:effectExtent l="0" t="0" r="0" b="6350"/>
+            <wp:docPr id="6" name="image2.png"/>
+            <wp:cNvGraphicFramePr/>
             <a:graphic xmlns:a="http://schemas.openxmlformats.org/drawingml/2006/main">
               <a:graphicData uri="http://schemas.openxmlformats.org/drawingml/2006/picture">
                 <pic:pic xmlns:pic="http://schemas.openxmlformats.org/drawingml/2006/picture">
                   <pic:nvPicPr>
-                    <pic:cNvPr id="0" name="Picture 1" descr="C:\Users\DeLL\Desktop\MajorProjectProposal\img.jpg"/>
-                    <pic:cNvPicPr>
-                      <a:picLocks noChangeAspect="1" noChangeArrowheads="1"/>
-                    </pic:cNvPicPr>
+                    <pic:cNvPr id="0" name="image2.png"/>
+                    <pic:cNvPicPr preferRelativeResize="0"/>
                   </pic:nvPicPr>
                   <pic:blipFill>
-                    <a:blip r:embed="rId13">
-                      <a:extLst>
-                        <a:ext uri="{28A0092B-C50C-407E-A947-70E740481C1C}">
-                          <a14:useLocalDpi xmlns:a14="http://schemas.microsoft.com/office/drawing/2010/main" val="0"/>
-                        </a:ext>
-                      </a:extLst>
-                    </a:blip>
+                    <a:blip r:embed="rId13"/>
                     <a:srcRect/>
                     <a:stretch>
                       <a:fillRect/>
                     </a:stretch>
                   </pic:blipFill>
-                  <pic:spPr bwMode="auto">
+                  <pic:spPr>
                     <a:xfrm>
                       <a:off x="0" y="0"/>
-                      <a:ext cx="3475974" cy="2315738"/>
+                      <a:ext cx="5276850" cy="4680582"/>
                     </a:xfrm>
                     <a:prstGeom prst="rect">
                       <a:avLst/>
                     </a:prstGeom>
-                    <a:noFill/>
-                    <a:ln>
-                      <a:noFill/>
-                    </a:ln>
+                    <a:ln/>
                   </pic:spPr>
                 </pic:pic>
               </a:graphicData>
@@ -4561,6 +5484,7 @@
     <w:p>
       <w:pPr>
         <w:pStyle w:val="BodyText"/>
+        <w:spacing w:line="360" w:lineRule="auto"/>
         <w:jc w:val="center"/>
         <w:rPr>
           <w:b/>
@@ -4585,24 +5509,22 @@
           <w:sz w:val="20"/>
           <w:szCs w:val="20"/>
         </w:rPr>
-        <w:t xml:space="preserve"> License Number Plate Detection</w:t>
-      </w:r>
-    </w:p>
-    <w:p>
-      <w:pPr>
-        <w:pStyle w:val="BodyText"/>
-        <w:jc w:val="center"/>
+        <w:t xml:space="preserve"> </w:t>
+      </w:r>
+      <w:r>
         <w:rPr>
           <w:b/>
           <w:i/>
           <w:sz w:val="20"/>
           <w:szCs w:val="20"/>
         </w:rPr>
-      </w:pPr>
+        <w:t xml:space="preserve"> Expected Output</w:t>
+      </w:r>
     </w:p>
     <w:p>
       <w:pPr>
         <w:pStyle w:val="BodyText"/>
+        <w:spacing w:line="360" w:lineRule="auto"/>
         <w:jc w:val="center"/>
         <w:rPr>
           <w:b/>
@@ -4614,75 +5536,8 @@
     </w:p>
     <w:p>
       <w:pPr>
-        <w:widowControl/>
-        <w:autoSpaceDE/>
-        <w:autoSpaceDN/>
-        <w:spacing w:before="100" w:beforeAutospacing="1" w:after="100" w:afterAutospacing="1"/>
-        <w:jc w:val="center"/>
-        <w:rPr>
-          <w:sz w:val="24"/>
-          <w:szCs w:val="24"/>
-        </w:rPr>
-      </w:pPr>
-      <w:r>
-        <w:rPr>
-          <w:noProof/>
-          <w:sz w:val="24"/>
-          <w:szCs w:val="24"/>
-        </w:rPr>
-        <w:drawing>
-          <wp:inline distT="0" distB="0" distL="0" distR="0" wp14:anchorId="1E479D4E" wp14:editId="2B63A561">
-            <wp:extent cx="3550920" cy="2956373"/>
-            <wp:effectExtent l="0" t="0" r="0" b="0"/>
-            <wp:docPr id="5" name="Picture 5" descr="C:\Users\DeLL\AppData\Local\Packages\Microsoft.Windows.Photos_8wekyb3d8bbwe\TempState\ShareServiceTempFolder\img1.jpeg"/>
-            <wp:cNvGraphicFramePr>
-              <a:graphicFrameLocks xmlns:a="http://schemas.openxmlformats.org/drawingml/2006/main" noChangeAspect="1"/>
-            </wp:cNvGraphicFramePr>
-            <a:graphic xmlns:a="http://schemas.openxmlformats.org/drawingml/2006/main">
-              <a:graphicData uri="http://schemas.openxmlformats.org/drawingml/2006/picture">
-                <pic:pic xmlns:pic="http://schemas.openxmlformats.org/drawingml/2006/picture">
-                  <pic:nvPicPr>
-                    <pic:cNvPr id="0" name="Picture 1" descr="C:\Users\DeLL\AppData\Local\Packages\Microsoft.Windows.Photos_8wekyb3d8bbwe\TempState\ShareServiceTempFolder\img1.jpeg"/>
-                    <pic:cNvPicPr>
-                      <a:picLocks noChangeAspect="1" noChangeArrowheads="1"/>
-                    </pic:cNvPicPr>
-                  </pic:nvPicPr>
-                  <pic:blipFill>
-                    <a:blip r:embed="rId14">
-                      <a:extLst>
-                        <a:ext uri="{28A0092B-C50C-407E-A947-70E740481C1C}">
-                          <a14:useLocalDpi xmlns:a14="http://schemas.microsoft.com/office/drawing/2010/main" val="0"/>
-                        </a:ext>
-                      </a:extLst>
-                    </a:blip>
-                    <a:srcRect/>
-                    <a:stretch>
-                      <a:fillRect/>
-                    </a:stretch>
-                  </pic:blipFill>
-                  <pic:spPr bwMode="auto">
-                    <a:xfrm>
-                      <a:off x="0" y="0"/>
-                      <a:ext cx="3560222" cy="2964117"/>
-                    </a:xfrm>
-                    <a:prstGeom prst="rect">
-                      <a:avLst/>
-                    </a:prstGeom>
-                    <a:noFill/>
-                    <a:ln>
-                      <a:noFill/>
-                    </a:ln>
-                  </pic:spPr>
-                </pic:pic>
-              </a:graphicData>
-            </a:graphic>
-          </wp:inline>
-        </w:drawing>
-      </w:r>
-    </w:p>
-    <w:p>
-      <w:pPr>
         <w:pStyle w:val="BodyText"/>
+        <w:spacing w:line="360" w:lineRule="auto"/>
         <w:jc w:val="center"/>
         <w:rPr>
           <w:b/>
@@ -4690,37 +5545,46 @@
           <w:sz w:val="20"/>
           <w:szCs w:val="20"/>
         </w:rPr>
+      </w:pPr>
+    </w:p>
+    <w:p>
+      <w:pPr>
+        <w:widowControl/>
+        <w:autoSpaceDE/>
+        <w:autoSpaceDN/>
+        <w:spacing w:before="100" w:beforeAutospacing="1" w:after="100" w:afterAutospacing="1" w:line="360" w:lineRule="auto"/>
+        <w:jc w:val="center"/>
+        <w:rPr>
+          <w:sz w:val="24"/>
+          <w:szCs w:val="24"/>
+        </w:rPr>
+      </w:pPr>
+    </w:p>
+    <w:p>
+      <w:pPr>
+        <w:pStyle w:val="BodyText"/>
+        <w:spacing w:line="360" w:lineRule="auto"/>
+        <w:jc w:val="center"/>
+        <w:rPr>
+          <w:b/>
+          <w:i/>
+          <w:sz w:val="20"/>
+          <w:szCs w:val="20"/>
+        </w:rPr>
         <w:sectPr>
-          <w:footerReference w:type="default" r:id="rId15"/>
+          <w:footerReference w:type="default" r:id="rId14"/>
           <w:pgSz w:w="11910" w:h="16840"/>
           <w:pgMar w:top="1440" w:right="1440" w:bottom="1440" w:left="2160" w:header="0" w:footer="1008" w:gutter="0"/>
           <w:cols w:space="720"/>
         </w:sectPr>
       </w:pPr>
-      <w:r>
-        <w:rPr>
-          <w:b/>
-          <w:i/>
-          <w:sz w:val="20"/>
-          <w:szCs w:val="20"/>
-        </w:rPr>
-        <w:t xml:space="preserve">Figure 4: </w:t>
-      </w:r>
-      <w:r>
-        <w:rPr>
-          <w:b/>
-          <w:i/>
-          <w:sz w:val="20"/>
-          <w:szCs w:val="20"/>
-        </w:rPr>
-        <w:t xml:space="preserve"> License Number Plate Recognition</w:t>
-      </w:r>
     </w:p>
     <w:p>
       <w:pPr>
         <w:pStyle w:val="Heading1"/>
-      </w:pPr>
-      <w:bookmarkStart w:id="18" w:name="_Toc169862891"/>
+        <w:spacing w:line="360" w:lineRule="auto"/>
+      </w:pPr>
+      <w:bookmarkStart w:id="20" w:name="_Toc170916157"/>
       <w:r>
         <w:lastRenderedPageBreak/>
         <w:t xml:space="preserve">CHAPTER </w:t>
@@ -4728,17 +5592,18 @@
       <w:r>
         <w:t>5</w:t>
       </w:r>
-      <w:bookmarkEnd w:id="18"/>
+      <w:bookmarkEnd w:id="20"/>
     </w:p>
     <w:p>
       <w:pPr>
         <w:pStyle w:val="Heading1"/>
-      </w:pPr>
-      <w:bookmarkStart w:id="19" w:name="_Toc169862892"/>
-      <w:r>
-        <w:t>TIMELINE CHART FOR THE SYSTEM</w:t>
-      </w:r>
-      <w:bookmarkEnd w:id="19"/>
+        <w:spacing w:line="360" w:lineRule="auto"/>
+      </w:pPr>
+      <w:bookmarkStart w:id="21" w:name="_Toc170916158"/>
+      <w:r>
+        <w:t>TIMELINE CHART</w:t>
+      </w:r>
+      <w:bookmarkEnd w:id="21"/>
     </w:p>
     <w:p>
       <w:pPr>
@@ -4750,6 +5615,7 @@
     <w:p>
       <w:pPr>
         <w:pStyle w:val="BodyText"/>
+        <w:spacing w:line="360" w:lineRule="auto"/>
         <w:jc w:val="center"/>
         <w:rPr>
           <w:b/>
@@ -4802,8 +5668,8 @@
           <w:noProof/>
         </w:rPr>
         <w:drawing>
-          <wp:inline distT="0" distB="0" distL="0" distR="0" wp14:anchorId="096FBFAE" wp14:editId="5DB515CE">
-            <wp:extent cx="5505450" cy="3430905"/>
+          <wp:inline distT="0" distB="0" distL="0" distR="0" wp14:anchorId="096FBFAE" wp14:editId="76AE52DA">
+            <wp:extent cx="5505450" cy="3848100"/>
             <wp:effectExtent l="0" t="0" r="0" b="0"/>
             <wp:docPr id="4" name="Picture 4"/>
             <wp:cNvGraphicFramePr>
@@ -4817,7 +5683,7 @@
                     <pic:cNvPicPr/>
                   </pic:nvPicPr>
                   <pic:blipFill>
-                    <a:blip r:embed="rId16"/>
+                    <a:blip r:embed="rId15"/>
                     <a:stretch>
                       <a:fillRect/>
                     </a:stretch>
@@ -4825,7 +5691,7 @@
                   <pic:spPr>
                     <a:xfrm>
                       <a:off x="0" y="0"/>
-                      <a:ext cx="5505450" cy="3430905"/>
+                      <a:ext cx="5505450" cy="3848100"/>
                     </a:xfrm>
                     <a:prstGeom prst="rect">
                       <a:avLst/>
@@ -4848,6 +5714,16 @@
       <w:pPr>
         <w:spacing w:line="360" w:lineRule="auto"/>
         <w:jc w:val="center"/>
+      </w:pPr>
+    </w:p>
+    <w:p>
+      <w:r>
+        <w:br w:type="page"/>
+      </w:r>
+    </w:p>
+    <w:p>
+      <w:pPr>
+        <w:pStyle w:val="Heading1"/>
         <w:sectPr>
           <w:pgSz w:w="11910" w:h="16840"/>
           <w:pgMar w:top="1440" w:right="1440" w:bottom="1440" w:left="2160" w:header="0" w:footer="1008" w:gutter="0"/>
@@ -4861,12 +5737,12 @@
         <w:spacing w:line="360" w:lineRule="auto"/>
         <w:ind w:left="0" w:right="0"/>
       </w:pPr>
-      <w:bookmarkStart w:id="20" w:name="_Toc169862893"/>
+      <w:bookmarkStart w:id="22" w:name="_Toc170916159"/>
       <w:r>
         <w:lastRenderedPageBreak/>
         <w:t>REFERENCES</w:t>
       </w:r>
-      <w:bookmarkEnd w:id="20"/>
+      <w:bookmarkEnd w:id="22"/>
     </w:p>
     <w:p>
       <w:pPr>
@@ -4875,15 +5751,7 @@
         <w:jc w:val="both"/>
       </w:pPr>
       <w:r>
-        <w:t xml:space="preserve">S. </w:t>
-      </w:r>
-      <w:proofErr w:type="spellStart"/>
-      <w:r>
-        <w:t>Shruthi</w:t>
-      </w:r>
-      <w:proofErr w:type="spellEnd"/>
-      <w:r>
-        <w:t>, "Vehicle Tracking using Convolutional Neural Network," World Congress</w:t>
+        <w:t>S. Shruthi, "Vehicle Tracking using Convolutional Neural Network," World Congress</w:t>
       </w:r>
       <w:r>
         <w:t xml:space="preserve"> </w:t>
@@ -5030,6 +5898,9 @@
         <w:pStyle w:val="BodyText"/>
         <w:spacing w:line="360" w:lineRule="auto"/>
         <w:jc w:val="both"/>
+        <w:rPr>
+          <w:rStyle w:val="Hyperlink"/>
+        </w:rPr>
       </w:pPr>
       <w:proofErr w:type="spellStart"/>
       <w:r>
@@ -5039,7 +5910,7 @@
       <w:r>
         <w:t xml:space="preserve">: </w:t>
       </w:r>
-      <w:hyperlink r:id="rId17" w:history="1">
+      <w:hyperlink r:id="rId16" w:history="1">
         <w:r>
           <w:rPr>
             <w:rStyle w:val="Hyperlink"/>
@@ -5047,6 +5918,199 @@
           <w:t>https://draw.io</w:t>
         </w:r>
       </w:hyperlink>
+    </w:p>
+    <w:p>
+      <w:pPr>
+        <w:rPr>
+          <w:rStyle w:val="Hyperlink"/>
+          <w:sz w:val="24"/>
+          <w:szCs w:val="24"/>
+          <w:u w:val="none"/>
+        </w:rPr>
+      </w:pPr>
+      <w:r>
+        <w:rPr>
+          <w:rStyle w:val="Hyperlink"/>
+          <w:u w:val="none"/>
+        </w:rPr>
+        <w:br w:type="page"/>
+      </w:r>
+    </w:p>
+    <w:p>
+      <w:pPr>
+        <w:pStyle w:val="Heading1"/>
+      </w:pPr>
+      <w:bookmarkStart w:id="23" w:name="_Toc170916160"/>
+      <w:r>
+        <w:lastRenderedPageBreak/>
+        <w:t>AP</w:t>
+      </w:r>
+      <w:bookmarkStart w:id="24" w:name="_GoBack"/>
+      <w:bookmarkEnd w:id="24"/>
+      <w:r>
+        <w:t>PENDICES</w:t>
+      </w:r>
+      <w:bookmarkEnd w:id="23"/>
+    </w:p>
+    <w:p>
+      <w:pPr>
+        <w:pStyle w:val="Heading1"/>
+      </w:pPr>
+    </w:p>
+    <w:p>
+      <w:pPr>
+        <w:pStyle w:val="BodyText"/>
+        <w:spacing w:line="360" w:lineRule="auto"/>
+        <w:jc w:val="center"/>
+        <w:rPr>
+          <w:b/>
+          <w:i/>
+          <w:sz w:val="20"/>
+          <w:szCs w:val="20"/>
+        </w:rPr>
+      </w:pPr>
+      <w:r>
+        <w:rPr>
+          <w:b/>
+          <w:i/>
+          <w:noProof/>
+          <w:sz w:val="20"/>
+          <w:szCs w:val="20"/>
+        </w:rPr>
+        <w:drawing>
+          <wp:inline distT="0" distB="0" distL="0" distR="0" wp14:anchorId="5E9AABB1" wp14:editId="43279F66">
+            <wp:extent cx="5276850" cy="5467350"/>
+            <wp:effectExtent l="0" t="0" r="0" b="0"/>
+            <wp:docPr id="9" name="Picture 9"/>
+            <wp:cNvGraphicFramePr>
+              <a:graphicFrameLocks xmlns:a="http://schemas.openxmlformats.org/drawingml/2006/main" noChangeAspect="1"/>
+            </wp:cNvGraphicFramePr>
+            <a:graphic xmlns:a="http://schemas.openxmlformats.org/drawingml/2006/main">
+              <a:graphicData uri="http://schemas.openxmlformats.org/drawingml/2006/picture">
+                <pic:pic xmlns:pic="http://schemas.openxmlformats.org/drawingml/2006/picture">
+                  <pic:nvPicPr>
+                    <pic:cNvPr id="1" name=""/>
+                    <pic:cNvPicPr/>
+                  </pic:nvPicPr>
+                  <pic:blipFill>
+                    <a:blip r:embed="rId17"/>
+                    <a:stretch>
+                      <a:fillRect/>
+                    </a:stretch>
+                  </pic:blipFill>
+                  <pic:spPr>
+                    <a:xfrm>
+                      <a:off x="0" y="0"/>
+                      <a:ext cx="5276850" cy="5467350"/>
+                    </a:xfrm>
+                    <a:prstGeom prst="rect">
+                      <a:avLst/>
+                    </a:prstGeom>
+                  </pic:spPr>
+                </pic:pic>
+              </a:graphicData>
+            </a:graphic>
+          </wp:inline>
+        </w:drawing>
+      </w:r>
+      <w:r>
+        <w:rPr>
+          <w:b/>
+          <w:i/>
+          <w:sz w:val="20"/>
+          <w:szCs w:val="20"/>
+        </w:rPr>
+        <w:t>Appendix 1</w:t>
+      </w:r>
+      <w:r>
+        <w:rPr>
+          <w:b/>
+          <w:i/>
+          <w:sz w:val="20"/>
+          <w:szCs w:val="20"/>
+        </w:rPr>
+        <w:t>: Home page</w:t>
+      </w:r>
+    </w:p>
+    <w:p>
+      <w:pPr>
+        <w:jc w:val="center"/>
+      </w:pPr>
+      <w:r>
+        <w:rPr>
+          <w:noProof/>
+        </w:rPr>
+        <w:lastRenderedPageBreak/>
+        <w:drawing>
+          <wp:inline distT="0" distB="0" distL="0" distR="0" wp14:anchorId="04392CF0" wp14:editId="0F58A1E3">
+            <wp:extent cx="5276850" cy="4972050"/>
+            <wp:effectExtent l="0" t="0" r="0" b="0"/>
+            <wp:docPr id="7" name="Picture 7"/>
+            <wp:cNvGraphicFramePr>
+              <a:graphicFrameLocks xmlns:a="http://schemas.openxmlformats.org/drawingml/2006/main" noChangeAspect="1"/>
+            </wp:cNvGraphicFramePr>
+            <a:graphic xmlns:a="http://schemas.openxmlformats.org/drawingml/2006/main">
+              <a:graphicData uri="http://schemas.openxmlformats.org/drawingml/2006/picture">
+                <pic:pic xmlns:pic="http://schemas.openxmlformats.org/drawingml/2006/picture">
+                  <pic:nvPicPr>
+                    <pic:cNvPr id="1" name=""/>
+                    <pic:cNvPicPr/>
+                  </pic:nvPicPr>
+                  <pic:blipFill>
+                    <a:blip r:embed="rId18"/>
+                    <a:stretch>
+                      <a:fillRect/>
+                    </a:stretch>
+                  </pic:blipFill>
+                  <pic:spPr>
+                    <a:xfrm>
+                      <a:off x="0" y="0"/>
+                      <a:ext cx="5276850" cy="4972050"/>
+                    </a:xfrm>
+                    <a:prstGeom prst="rect">
+                      <a:avLst/>
+                    </a:prstGeom>
+                  </pic:spPr>
+                </pic:pic>
+              </a:graphicData>
+            </a:graphic>
+          </wp:inline>
+        </w:drawing>
+      </w:r>
+    </w:p>
+    <w:p>
+      <w:pPr>
+        <w:jc w:val="center"/>
+        <w:rPr>
+          <w:b/>
+          <w:i/>
+          <w:sz w:val="20"/>
+          <w:szCs w:val="20"/>
+        </w:rPr>
+      </w:pPr>
+    </w:p>
+    <w:p>
+      <w:pPr>
+        <w:jc w:val="center"/>
+      </w:pPr>
+      <w:r>
+        <w:rPr>
+          <w:b/>
+          <w:i/>
+          <w:sz w:val="20"/>
+          <w:szCs w:val="20"/>
+        </w:rPr>
+        <w:t>Appendix 2</w:t>
+      </w:r>
+      <w:r>
+        <w:rPr>
+          <w:b/>
+          <w:i/>
+          <w:sz w:val="20"/>
+          <w:szCs w:val="20"/>
+        </w:rPr>
+        <w:t>: Upload Number Plate</w:t>
+      </w:r>
     </w:p>
     <w:sectPr>
       <w:pgSz w:w="11910" w:h="16840"/>
@@ -5111,7 +6175,7 @@
           <w:rPr>
             <w:noProof/>
           </w:rPr>
-          <w:t>iv</w:t>
+          <w:t>v</w:t>
         </w:r>
         <w:r>
           <w:rPr>
@@ -5292,7 +6356,7 @@
                               <w:sz w:val="20"/>
                               <w:szCs w:val="20"/>
                             </w:rPr>
-                            <w:t>5</w:t>
+                            <w:t>8</w:t>
                           </w:r>
                           <w:r>
                             <w:rPr>
@@ -5364,7 +6428,7 @@
                         <w:sz w:val="20"/>
                         <w:szCs w:val="20"/>
                       </w:rPr>
-                      <w:t>5</w:t>
+                      <w:t>8</w:t>
                     </w:r>
                     <w:r>
                       <w:rPr>
@@ -5494,7 +6558,7 @@
                               <w:sz w:val="20"/>
                               <w:szCs w:val="20"/>
                             </w:rPr>
-                            <w:t>16</w:t>
+                            <w:t>14</w:t>
                           </w:r>
                           <w:r>
                             <w:rPr>
@@ -5566,7 +6630,7 @@
                         <w:sz w:val="20"/>
                         <w:szCs w:val="20"/>
                       </w:rPr>
-                      <w:t>16</w:t>
+                      <w:t>14</w:t>
                     </w:r>
                     <w:r>
                       <w:rPr>
@@ -6309,6 +7373,119 @@
     </w:lvl>
   </w:abstractNum>
   <w:abstractNum w:abstractNumId="6" w15:restartNumberingAfterBreak="0">
+    <w:nsid w:val="314E2D80"/>
+    <w:multiLevelType w:val="hybridMultilevel"/>
+    <w:tmpl w:val="7D28FDCA"/>
+    <w:lvl w:ilvl="0" w:tplc="04090001">
+      <w:start w:val="1"/>
+      <w:numFmt w:val="bullet"/>
+      <w:lvlText w:val=""/>
+      <w:lvlJc w:val="left"/>
+      <w:pPr>
+        <w:ind w:left="1440" w:hanging="360"/>
+      </w:pPr>
+      <w:rPr>
+        <w:rFonts w:ascii="Symbol" w:hAnsi="Symbol" w:hint="default"/>
+      </w:rPr>
+    </w:lvl>
+    <w:lvl w:ilvl="1" w:tplc="04090003" w:tentative="1">
+      <w:start w:val="1"/>
+      <w:numFmt w:val="bullet"/>
+      <w:lvlText w:val="o"/>
+      <w:lvlJc w:val="left"/>
+      <w:pPr>
+        <w:ind w:left="2160" w:hanging="360"/>
+      </w:pPr>
+      <w:rPr>
+        <w:rFonts w:ascii="Courier New" w:hAnsi="Courier New" w:cs="Courier New" w:hint="default"/>
+      </w:rPr>
+    </w:lvl>
+    <w:lvl w:ilvl="2" w:tplc="04090005" w:tentative="1">
+      <w:start w:val="1"/>
+      <w:numFmt w:val="bullet"/>
+      <w:lvlText w:val=""/>
+      <w:lvlJc w:val="left"/>
+      <w:pPr>
+        <w:ind w:left="2880" w:hanging="360"/>
+      </w:pPr>
+      <w:rPr>
+        <w:rFonts w:ascii="Wingdings" w:hAnsi="Wingdings" w:hint="default"/>
+      </w:rPr>
+    </w:lvl>
+    <w:lvl w:ilvl="3" w:tplc="04090001" w:tentative="1">
+      <w:start w:val="1"/>
+      <w:numFmt w:val="bullet"/>
+      <w:lvlText w:val=""/>
+      <w:lvlJc w:val="left"/>
+      <w:pPr>
+        <w:ind w:left="3600" w:hanging="360"/>
+      </w:pPr>
+      <w:rPr>
+        <w:rFonts w:ascii="Symbol" w:hAnsi="Symbol" w:hint="default"/>
+      </w:rPr>
+    </w:lvl>
+    <w:lvl w:ilvl="4" w:tplc="04090003" w:tentative="1">
+      <w:start w:val="1"/>
+      <w:numFmt w:val="bullet"/>
+      <w:lvlText w:val="o"/>
+      <w:lvlJc w:val="left"/>
+      <w:pPr>
+        <w:ind w:left="4320" w:hanging="360"/>
+      </w:pPr>
+      <w:rPr>
+        <w:rFonts w:ascii="Courier New" w:hAnsi="Courier New" w:cs="Courier New" w:hint="default"/>
+      </w:rPr>
+    </w:lvl>
+    <w:lvl w:ilvl="5" w:tplc="04090005" w:tentative="1">
+      <w:start w:val="1"/>
+      <w:numFmt w:val="bullet"/>
+      <w:lvlText w:val=""/>
+      <w:lvlJc w:val="left"/>
+      <w:pPr>
+        <w:ind w:left="5040" w:hanging="360"/>
+      </w:pPr>
+      <w:rPr>
+        <w:rFonts w:ascii="Wingdings" w:hAnsi="Wingdings" w:hint="default"/>
+      </w:rPr>
+    </w:lvl>
+    <w:lvl w:ilvl="6" w:tplc="04090001" w:tentative="1">
+      <w:start w:val="1"/>
+      <w:numFmt w:val="bullet"/>
+      <w:lvlText w:val=""/>
+      <w:lvlJc w:val="left"/>
+      <w:pPr>
+        <w:ind w:left="5760" w:hanging="360"/>
+      </w:pPr>
+      <w:rPr>
+        <w:rFonts w:ascii="Symbol" w:hAnsi="Symbol" w:hint="default"/>
+      </w:rPr>
+    </w:lvl>
+    <w:lvl w:ilvl="7" w:tplc="04090003" w:tentative="1">
+      <w:start w:val="1"/>
+      <w:numFmt w:val="bullet"/>
+      <w:lvlText w:val="o"/>
+      <w:lvlJc w:val="left"/>
+      <w:pPr>
+        <w:ind w:left="6480" w:hanging="360"/>
+      </w:pPr>
+      <w:rPr>
+        <w:rFonts w:ascii="Courier New" w:hAnsi="Courier New" w:cs="Courier New" w:hint="default"/>
+      </w:rPr>
+    </w:lvl>
+    <w:lvl w:ilvl="8" w:tplc="04090005" w:tentative="1">
+      <w:start w:val="1"/>
+      <w:numFmt w:val="bullet"/>
+      <w:lvlText w:val=""/>
+      <w:lvlJc w:val="left"/>
+      <w:pPr>
+        <w:ind w:left="7200" w:hanging="360"/>
+      </w:pPr>
+      <w:rPr>
+        <w:rFonts w:ascii="Wingdings" w:hAnsi="Wingdings" w:hint="default"/>
+      </w:rPr>
+    </w:lvl>
+  </w:abstractNum>
+  <w:abstractNum w:abstractNumId="7" w15:restartNumberingAfterBreak="0">
     <w:nsid w:val="339E01D7"/>
     <w:multiLevelType w:val="multilevel"/>
     <w:tmpl w:val="7CD45DF0"/>
@@ -6431,7 +7608,7 @@
       </w:rPr>
     </w:lvl>
   </w:abstractNum>
-  <w:abstractNum w:abstractNumId="7" w15:restartNumberingAfterBreak="0">
+  <w:abstractNum w:abstractNumId="8" w15:restartNumberingAfterBreak="0">
     <w:nsid w:val="344A4600"/>
     <w:multiLevelType w:val="hybridMultilevel"/>
     <w:tmpl w:val="832CC0E6"/>
@@ -6517,7 +7694,7 @@
       </w:pPr>
     </w:lvl>
   </w:abstractNum>
-  <w:abstractNum w:abstractNumId="8" w15:restartNumberingAfterBreak="0">
+  <w:abstractNum w:abstractNumId="9" w15:restartNumberingAfterBreak="0">
     <w:nsid w:val="3C1D6FCA"/>
     <w:multiLevelType w:val="multilevel"/>
     <w:tmpl w:val="583689B4"/>
@@ -6640,7 +7817,7 @@
       </w:rPr>
     </w:lvl>
   </w:abstractNum>
-  <w:abstractNum w:abstractNumId="9" w15:restartNumberingAfterBreak="0">
+  <w:abstractNum w:abstractNumId="10" w15:restartNumberingAfterBreak="0">
     <w:nsid w:val="43F7232C"/>
     <w:multiLevelType w:val="hybridMultilevel"/>
     <w:tmpl w:val="0F2A21D8"/>
@@ -6753,7 +7930,7 @@
       </w:rPr>
     </w:lvl>
   </w:abstractNum>
-  <w:abstractNum w:abstractNumId="10" w15:restartNumberingAfterBreak="0">
+  <w:abstractNum w:abstractNumId="11" w15:restartNumberingAfterBreak="0">
     <w:nsid w:val="44373B1F"/>
     <w:multiLevelType w:val="hybridMultilevel"/>
     <w:tmpl w:val="A4605ED8"/>
@@ -6866,7 +8043,7 @@
       </w:rPr>
     </w:lvl>
   </w:abstractNum>
-  <w:abstractNum w:abstractNumId="11" w15:restartNumberingAfterBreak="0">
+  <w:abstractNum w:abstractNumId="12" w15:restartNumberingAfterBreak="0">
     <w:nsid w:val="4B4F5425"/>
     <w:multiLevelType w:val="hybridMultilevel"/>
     <w:tmpl w:val="967C7AB0"/>
@@ -6952,7 +8129,7 @@
       </w:pPr>
     </w:lvl>
   </w:abstractNum>
-  <w:abstractNum w:abstractNumId="12" w15:restartNumberingAfterBreak="0">
+  <w:abstractNum w:abstractNumId="13" w15:restartNumberingAfterBreak="0">
     <w:nsid w:val="4FF12942"/>
     <w:multiLevelType w:val="multilevel"/>
     <w:tmpl w:val="1F2A0118"/>
@@ -7075,7 +8252,7 @@
       </w:rPr>
     </w:lvl>
   </w:abstractNum>
-  <w:abstractNum w:abstractNumId="13" w15:restartNumberingAfterBreak="0">
+  <w:abstractNum w:abstractNumId="14" w15:restartNumberingAfterBreak="0">
     <w:nsid w:val="5BEA6738"/>
     <w:multiLevelType w:val="multilevel"/>
     <w:tmpl w:val="CCB01E06"/>
@@ -7198,7 +8375,120 @@
       </w:rPr>
     </w:lvl>
   </w:abstractNum>
-  <w:abstractNum w:abstractNumId="14" w15:restartNumberingAfterBreak="0">
+  <w:abstractNum w:abstractNumId="15" w15:restartNumberingAfterBreak="0">
+    <w:nsid w:val="5FE7779F"/>
+    <w:multiLevelType w:val="hybridMultilevel"/>
+    <w:tmpl w:val="E2E88BAC"/>
+    <w:lvl w:ilvl="0" w:tplc="04090001">
+      <w:start w:val="1"/>
+      <w:numFmt w:val="bullet"/>
+      <w:lvlText w:val=""/>
+      <w:lvlJc w:val="left"/>
+      <w:pPr>
+        <w:ind w:left="1440" w:hanging="360"/>
+      </w:pPr>
+      <w:rPr>
+        <w:rFonts w:ascii="Symbol" w:hAnsi="Symbol" w:hint="default"/>
+      </w:rPr>
+    </w:lvl>
+    <w:lvl w:ilvl="1" w:tplc="04090003" w:tentative="1">
+      <w:start w:val="1"/>
+      <w:numFmt w:val="bullet"/>
+      <w:lvlText w:val="o"/>
+      <w:lvlJc w:val="left"/>
+      <w:pPr>
+        <w:ind w:left="2160" w:hanging="360"/>
+      </w:pPr>
+      <w:rPr>
+        <w:rFonts w:ascii="Courier New" w:hAnsi="Courier New" w:cs="Courier New" w:hint="default"/>
+      </w:rPr>
+    </w:lvl>
+    <w:lvl w:ilvl="2" w:tplc="04090005" w:tentative="1">
+      <w:start w:val="1"/>
+      <w:numFmt w:val="bullet"/>
+      <w:lvlText w:val=""/>
+      <w:lvlJc w:val="left"/>
+      <w:pPr>
+        <w:ind w:left="2880" w:hanging="360"/>
+      </w:pPr>
+      <w:rPr>
+        <w:rFonts w:ascii="Wingdings" w:hAnsi="Wingdings" w:hint="default"/>
+      </w:rPr>
+    </w:lvl>
+    <w:lvl w:ilvl="3" w:tplc="04090001" w:tentative="1">
+      <w:start w:val="1"/>
+      <w:numFmt w:val="bullet"/>
+      <w:lvlText w:val=""/>
+      <w:lvlJc w:val="left"/>
+      <w:pPr>
+        <w:ind w:left="3600" w:hanging="360"/>
+      </w:pPr>
+      <w:rPr>
+        <w:rFonts w:ascii="Symbol" w:hAnsi="Symbol" w:hint="default"/>
+      </w:rPr>
+    </w:lvl>
+    <w:lvl w:ilvl="4" w:tplc="04090003" w:tentative="1">
+      <w:start w:val="1"/>
+      <w:numFmt w:val="bullet"/>
+      <w:lvlText w:val="o"/>
+      <w:lvlJc w:val="left"/>
+      <w:pPr>
+        <w:ind w:left="4320" w:hanging="360"/>
+      </w:pPr>
+      <w:rPr>
+        <w:rFonts w:ascii="Courier New" w:hAnsi="Courier New" w:cs="Courier New" w:hint="default"/>
+      </w:rPr>
+    </w:lvl>
+    <w:lvl w:ilvl="5" w:tplc="04090005" w:tentative="1">
+      <w:start w:val="1"/>
+      <w:numFmt w:val="bullet"/>
+      <w:lvlText w:val=""/>
+      <w:lvlJc w:val="left"/>
+      <w:pPr>
+        <w:ind w:left="5040" w:hanging="360"/>
+      </w:pPr>
+      <w:rPr>
+        <w:rFonts w:ascii="Wingdings" w:hAnsi="Wingdings" w:hint="default"/>
+      </w:rPr>
+    </w:lvl>
+    <w:lvl w:ilvl="6" w:tplc="04090001" w:tentative="1">
+      <w:start w:val="1"/>
+      <w:numFmt w:val="bullet"/>
+      <w:lvlText w:val=""/>
+      <w:lvlJc w:val="left"/>
+      <w:pPr>
+        <w:ind w:left="5760" w:hanging="360"/>
+      </w:pPr>
+      <w:rPr>
+        <w:rFonts w:ascii="Symbol" w:hAnsi="Symbol" w:hint="default"/>
+      </w:rPr>
+    </w:lvl>
+    <w:lvl w:ilvl="7" w:tplc="04090003" w:tentative="1">
+      <w:start w:val="1"/>
+      <w:numFmt w:val="bullet"/>
+      <w:lvlText w:val="o"/>
+      <w:lvlJc w:val="left"/>
+      <w:pPr>
+        <w:ind w:left="6480" w:hanging="360"/>
+      </w:pPr>
+      <w:rPr>
+        <w:rFonts w:ascii="Courier New" w:hAnsi="Courier New" w:cs="Courier New" w:hint="default"/>
+      </w:rPr>
+    </w:lvl>
+    <w:lvl w:ilvl="8" w:tplc="04090005" w:tentative="1">
+      <w:start w:val="1"/>
+      <w:numFmt w:val="bullet"/>
+      <w:lvlText w:val=""/>
+      <w:lvlJc w:val="left"/>
+      <w:pPr>
+        <w:ind w:left="7200" w:hanging="360"/>
+      </w:pPr>
+      <w:rPr>
+        <w:rFonts w:ascii="Wingdings" w:hAnsi="Wingdings" w:hint="default"/>
+      </w:rPr>
+    </w:lvl>
+  </w:abstractNum>
+  <w:abstractNum w:abstractNumId="16" w15:restartNumberingAfterBreak="0">
     <w:nsid w:val="62243AD2"/>
     <w:multiLevelType w:val="hybridMultilevel"/>
     <w:tmpl w:val="940C11D8"/>
@@ -7311,7 +8601,7 @@
       </w:rPr>
     </w:lvl>
   </w:abstractNum>
-  <w:abstractNum w:abstractNumId="15" w15:restartNumberingAfterBreak="0">
+  <w:abstractNum w:abstractNumId="17" w15:restartNumberingAfterBreak="0">
     <w:nsid w:val="6A644E55"/>
     <w:multiLevelType w:val="hybridMultilevel"/>
     <w:tmpl w:val="8BC22CAC"/>
@@ -7424,7 +8714,120 @@
       </w:rPr>
     </w:lvl>
   </w:abstractNum>
-  <w:abstractNum w:abstractNumId="16" w15:restartNumberingAfterBreak="0">
+  <w:abstractNum w:abstractNumId="18" w15:restartNumberingAfterBreak="0">
+    <w:nsid w:val="6AE21C37"/>
+    <w:multiLevelType w:val="hybridMultilevel"/>
+    <w:tmpl w:val="4A5C076C"/>
+    <w:lvl w:ilvl="0" w:tplc="04090001">
+      <w:start w:val="1"/>
+      <w:numFmt w:val="bullet"/>
+      <w:lvlText w:val=""/>
+      <w:lvlJc w:val="left"/>
+      <w:pPr>
+        <w:ind w:left="720" w:hanging="360"/>
+      </w:pPr>
+      <w:rPr>
+        <w:rFonts w:ascii="Symbol" w:hAnsi="Symbol" w:hint="default"/>
+      </w:rPr>
+    </w:lvl>
+    <w:lvl w:ilvl="1" w:tplc="04090003" w:tentative="1">
+      <w:start w:val="1"/>
+      <w:numFmt w:val="bullet"/>
+      <w:lvlText w:val="o"/>
+      <w:lvlJc w:val="left"/>
+      <w:pPr>
+        <w:ind w:left="1440" w:hanging="360"/>
+      </w:pPr>
+      <w:rPr>
+        <w:rFonts w:ascii="Courier New" w:hAnsi="Courier New" w:cs="Courier New" w:hint="default"/>
+      </w:rPr>
+    </w:lvl>
+    <w:lvl w:ilvl="2" w:tplc="04090005" w:tentative="1">
+      <w:start w:val="1"/>
+      <w:numFmt w:val="bullet"/>
+      <w:lvlText w:val=""/>
+      <w:lvlJc w:val="left"/>
+      <w:pPr>
+        <w:ind w:left="2160" w:hanging="360"/>
+      </w:pPr>
+      <w:rPr>
+        <w:rFonts w:ascii="Wingdings" w:hAnsi="Wingdings" w:hint="default"/>
+      </w:rPr>
+    </w:lvl>
+    <w:lvl w:ilvl="3" w:tplc="04090001" w:tentative="1">
+      <w:start w:val="1"/>
+      <w:numFmt w:val="bullet"/>
+      <w:lvlText w:val=""/>
+      <w:lvlJc w:val="left"/>
+      <w:pPr>
+        <w:ind w:left="2880" w:hanging="360"/>
+      </w:pPr>
+      <w:rPr>
+        <w:rFonts w:ascii="Symbol" w:hAnsi="Symbol" w:hint="default"/>
+      </w:rPr>
+    </w:lvl>
+    <w:lvl w:ilvl="4" w:tplc="04090003" w:tentative="1">
+      <w:start w:val="1"/>
+      <w:numFmt w:val="bullet"/>
+      <w:lvlText w:val="o"/>
+      <w:lvlJc w:val="left"/>
+      <w:pPr>
+        <w:ind w:left="3600" w:hanging="360"/>
+      </w:pPr>
+      <w:rPr>
+        <w:rFonts w:ascii="Courier New" w:hAnsi="Courier New" w:cs="Courier New" w:hint="default"/>
+      </w:rPr>
+    </w:lvl>
+    <w:lvl w:ilvl="5" w:tplc="04090005" w:tentative="1">
+      <w:start w:val="1"/>
+      <w:numFmt w:val="bullet"/>
+      <w:lvlText w:val=""/>
+      <w:lvlJc w:val="left"/>
+      <w:pPr>
+        <w:ind w:left="4320" w:hanging="360"/>
+      </w:pPr>
+      <w:rPr>
+        <w:rFonts w:ascii="Wingdings" w:hAnsi="Wingdings" w:hint="default"/>
+      </w:rPr>
+    </w:lvl>
+    <w:lvl w:ilvl="6" w:tplc="04090001" w:tentative="1">
+      <w:start w:val="1"/>
+      <w:numFmt w:val="bullet"/>
+      <w:lvlText w:val=""/>
+      <w:lvlJc w:val="left"/>
+      <w:pPr>
+        <w:ind w:left="5040" w:hanging="360"/>
+      </w:pPr>
+      <w:rPr>
+        <w:rFonts w:ascii="Symbol" w:hAnsi="Symbol" w:hint="default"/>
+      </w:rPr>
+    </w:lvl>
+    <w:lvl w:ilvl="7" w:tplc="04090003" w:tentative="1">
+      <w:start w:val="1"/>
+      <w:numFmt w:val="bullet"/>
+      <w:lvlText w:val="o"/>
+      <w:lvlJc w:val="left"/>
+      <w:pPr>
+        <w:ind w:left="5760" w:hanging="360"/>
+      </w:pPr>
+      <w:rPr>
+        <w:rFonts w:ascii="Courier New" w:hAnsi="Courier New" w:cs="Courier New" w:hint="default"/>
+      </w:rPr>
+    </w:lvl>
+    <w:lvl w:ilvl="8" w:tplc="04090005" w:tentative="1">
+      <w:start w:val="1"/>
+      <w:numFmt w:val="bullet"/>
+      <w:lvlText w:val=""/>
+      <w:lvlJc w:val="left"/>
+      <w:pPr>
+        <w:ind w:left="6480" w:hanging="360"/>
+      </w:pPr>
+      <w:rPr>
+        <w:rFonts w:ascii="Wingdings" w:hAnsi="Wingdings" w:hint="default"/>
+      </w:rPr>
+    </w:lvl>
+  </w:abstractNum>
+  <w:abstractNum w:abstractNumId="19" w15:restartNumberingAfterBreak="0">
     <w:nsid w:val="7291662B"/>
     <w:multiLevelType w:val="hybridMultilevel"/>
     <w:tmpl w:val="8E6425AA"/>
@@ -7537,7 +8940,7 @@
       </w:rPr>
     </w:lvl>
   </w:abstractNum>
-  <w:abstractNum w:abstractNumId="17" w15:restartNumberingAfterBreak="0">
+  <w:abstractNum w:abstractNumId="20" w15:restartNumberingAfterBreak="0">
     <w:nsid w:val="7C466421"/>
     <w:multiLevelType w:val="hybridMultilevel"/>
     <w:tmpl w:val="383CAF5A"/>
@@ -7654,10 +9057,10 @@
     <w:abstractNumId w:val="0"/>
   </w:num>
   <w:num w:numId="2">
-    <w:abstractNumId w:val="8"/>
+    <w:abstractNumId w:val="9"/>
   </w:num>
   <w:num w:numId="3">
-    <w:abstractNumId w:val="12"/>
+    <w:abstractNumId w:val="13"/>
   </w:num>
   <w:num w:numId="4">
     <w:abstractNumId w:val="2"/>
@@ -7666,43 +9069,52 @@
     <w:abstractNumId w:val="3"/>
   </w:num>
   <w:num w:numId="6">
-    <w:abstractNumId w:val="15"/>
+    <w:abstractNumId w:val="17"/>
   </w:num>
   <w:num w:numId="7">
     <w:abstractNumId w:val="1"/>
   </w:num>
   <w:num w:numId="8">
-    <w:abstractNumId w:val="6"/>
+    <w:abstractNumId w:val="7"/>
   </w:num>
   <w:num w:numId="9">
     <w:abstractNumId w:val="4"/>
   </w:num>
   <w:num w:numId="10">
-    <w:abstractNumId w:val="17"/>
+    <w:abstractNumId w:val="20"/>
   </w:num>
   <w:num w:numId="11">
-    <w:abstractNumId w:val="9"/>
+    <w:abstractNumId w:val="10"/>
   </w:num>
   <w:num w:numId="12">
-    <w:abstractNumId w:val="14"/>
+    <w:abstractNumId w:val="16"/>
   </w:num>
   <w:num w:numId="13">
-    <w:abstractNumId w:val="10"/>
+    <w:abstractNumId w:val="11"/>
   </w:num>
   <w:num w:numId="14">
-    <w:abstractNumId w:val="16"/>
+    <w:abstractNumId w:val="19"/>
   </w:num>
   <w:num w:numId="15">
-    <w:abstractNumId w:val="7"/>
+    <w:abstractNumId w:val="8"/>
   </w:num>
   <w:num w:numId="16">
-    <w:abstractNumId w:val="11"/>
+    <w:abstractNumId w:val="12"/>
   </w:num>
   <w:num w:numId="17">
     <w:abstractNumId w:val="5"/>
   </w:num>
   <w:num w:numId="18">
-    <w:abstractNumId w:val="13"/>
+    <w:abstractNumId w:val="14"/>
+  </w:num>
+  <w:num w:numId="19">
+    <w:abstractNumId w:val="6"/>
+  </w:num>
+  <w:num w:numId="20">
+    <w:abstractNumId w:val="15"/>
+  </w:num>
+  <w:num w:numId="21">
+    <w:abstractNumId w:val="18"/>
   </w:num>
 </w:numbering>
 </file>
@@ -8800,7 +10212,7 @@
 </file>
 
 <file path=customXml/itemProps1.xml><?xml version="1.0" encoding="utf-8"?>
-<ds:datastoreItem xmlns:ds="http://schemas.openxmlformats.org/officeDocument/2006/customXml" ds:itemID="{28F5742F-3304-42D5-BFAE-8778CD5AD442}">
+<ds:datastoreItem xmlns:ds="http://schemas.openxmlformats.org/officeDocument/2006/customXml" ds:itemID="{06195B13-E169-4B18-9E06-83DF14F25309}">
   <ds:schemaRefs>
     <ds:schemaRef ds:uri="http://schemas.openxmlformats.org/officeDocument/2006/bibliography"/>
   </ds:schemaRefs>

</xml_diff>